<commit_message>
Modif Diagramme de séquence
</commit_message>
<xml_diff>
--- a/Livrables/DOCX/PDOCPizza_01_fonctionnelle.docx
+++ b/Livrables/DOCX/PDOCPizza_01_fonctionnelle.docx
@@ -12451,21 +12451,22 @@
       </w:pPr>
       <w:r>
         <w:rPr>
+          <w:noProof/>
           <w:lang w:val="fr-FR"/>
         </w:rPr>
         <w:drawing>
-          <wp:anchor distT="0" distB="0" distL="114300" distR="114300" simplePos="0" relativeHeight="251659264" behindDoc="1" locked="0" layoutInCell="1" allowOverlap="1" wp14:anchorId="17F3CB40" wp14:editId="63CA3239">
+          <wp:anchor distT="0" distB="0" distL="114300" distR="114300" simplePos="0" relativeHeight="251659264" behindDoc="1" locked="0" layoutInCell="1" allowOverlap="1" wp14:anchorId="6AEBB6EA" wp14:editId="3D2A74DD">
             <wp:simplePos x="0" y="0"/>
             <wp:positionH relativeFrom="column">
-              <wp:posOffset>-405765</wp:posOffset>
+              <wp:posOffset>-347558</wp:posOffset>
             </wp:positionH>
             <wp:positionV relativeFrom="paragraph">
-              <wp:posOffset>26670</wp:posOffset>
+              <wp:posOffset>78105</wp:posOffset>
             </wp:positionV>
-            <wp:extent cx="7113600" cy="4107600"/>
-            <wp:effectExtent l="0" t="0" r="0" b="0"/>
+            <wp:extent cx="6714067" cy="4067935"/>
+            <wp:effectExtent l="0" t="0" r="4445" b="0"/>
             <wp:wrapNone/>
-            <wp:docPr id="1" name="Image 1" descr="Une image contenant table&#10;&#10;Description générée automatiquement"/>
+            <wp:docPr id="2" name="Image 2" descr="Une image contenant table&#10;&#10;Description générée automatiquement"/>
             <wp:cNvGraphicFramePr>
               <a:graphicFrameLocks xmlns:a="http://schemas.openxmlformats.org/drawingml/2006/main" noChangeAspect="1"/>
             </wp:cNvGraphicFramePr>
@@ -12473,7 +12474,7 @@
               <a:graphicData uri="http://schemas.openxmlformats.org/drawingml/2006/picture">
                 <pic:pic xmlns:pic="http://schemas.openxmlformats.org/drawingml/2006/picture">
                   <pic:nvPicPr>
-                    <pic:cNvPr id="1" name="Image 1" descr="Une image contenant table&#10;&#10;Description générée automatiquement"/>
+                    <pic:cNvPr id="2" name="Image 2" descr="Une image contenant table&#10;&#10;Description générée automatiquement"/>
                     <pic:cNvPicPr/>
                   </pic:nvPicPr>
                   <pic:blipFill>
@@ -12491,7 +12492,7 @@
                   <pic:spPr>
                     <a:xfrm>
                       <a:off x="0" y="0"/>
-                      <a:ext cx="7113600" cy="4107600"/>
+                      <a:ext cx="6727431" cy="4076032"/>
                     </a:xfrm>
                     <a:prstGeom prst="rect">
                       <a:avLst/>

</xml_diff>

<commit_message>
Update DCF Delete file
</commit_message>
<xml_diff>
--- a/Livrables/DOCX/PDOCPizza_01_fonctionnelle.docx
+++ b/Livrables/DOCX/PDOCPizza_01_fonctionnelle.docx
@@ -361,7 +361,7 @@
         <w:rPr>
           <w:noProof/>
         </w:rPr>
-        <w:instrText xml:space="preserve"> PAGEREF _Toc70788564 \h </w:instrText>
+        <w:instrText xml:space="preserve"> PAGEREF _Toc70790847 \h </w:instrText>
       </w:r>
       <w:r>
         <w:rPr>
@@ -426,7 +426,7 @@
         <w:rPr>
           <w:noProof/>
         </w:rPr>
-        <w:instrText xml:space="preserve"> PAGEREF _Toc70788565 \h </w:instrText>
+        <w:instrText xml:space="preserve"> PAGEREF _Toc70790848 \h </w:instrText>
       </w:r>
       <w:r>
         <w:rPr>
@@ -489,7 +489,7 @@
         <w:rPr>
           <w:noProof/>
         </w:rPr>
-        <w:instrText xml:space="preserve"> PAGEREF _Toc70788566 \h </w:instrText>
+        <w:instrText xml:space="preserve"> PAGEREF _Toc70790849 \h </w:instrText>
       </w:r>
       <w:r>
         <w:rPr>
@@ -552,7 +552,7 @@
         <w:rPr>
           <w:noProof/>
         </w:rPr>
-        <w:instrText xml:space="preserve"> PAGEREF _Toc70788567 \h </w:instrText>
+        <w:instrText xml:space="preserve"> PAGEREF _Toc70790850 \h </w:instrText>
       </w:r>
       <w:r>
         <w:rPr>
@@ -623,7 +623,7 @@
         <w:rPr>
           <w:noProof/>
         </w:rPr>
-        <w:instrText xml:space="preserve"> PAGEREF _Toc70788568 \h </w:instrText>
+        <w:instrText xml:space="preserve"> PAGEREF _Toc70790851 \h </w:instrText>
       </w:r>
       <w:r>
         <w:rPr>
@@ -688,7 +688,7 @@
         <w:rPr>
           <w:noProof/>
         </w:rPr>
-        <w:instrText xml:space="preserve"> PAGEREF _Toc70788569 \h </w:instrText>
+        <w:instrText xml:space="preserve"> PAGEREF _Toc70790852 \h </w:instrText>
       </w:r>
       <w:r>
         <w:rPr>
@@ -753,7 +753,7 @@
         <w:rPr>
           <w:noProof/>
         </w:rPr>
-        <w:instrText xml:space="preserve"> PAGEREF _Toc70788570 \h </w:instrText>
+        <w:instrText xml:space="preserve"> PAGEREF _Toc70790853 \h </w:instrText>
       </w:r>
       <w:r>
         <w:rPr>
@@ -841,7 +841,7 @@
         <w:rPr>
           <w:noProof/>
         </w:rPr>
-        <w:instrText xml:space="preserve"> PAGEREF _Toc70788571 \h </w:instrText>
+        <w:instrText xml:space="preserve"> PAGEREF _Toc70790854 \h </w:instrText>
       </w:r>
       <w:r>
         <w:rPr>
@@ -904,7 +904,7 @@
         <w:rPr>
           <w:noProof/>
         </w:rPr>
-        <w:instrText xml:space="preserve"> PAGEREF _Toc70788572 \h </w:instrText>
+        <w:instrText xml:space="preserve"> PAGEREF _Toc70790855 \h </w:instrText>
       </w:r>
       <w:r>
         <w:rPr>
@@ -967,7 +967,7 @@
         <w:rPr>
           <w:noProof/>
         </w:rPr>
-        <w:instrText xml:space="preserve"> PAGEREF _Toc70788573 \h </w:instrText>
+        <w:instrText xml:space="preserve"> PAGEREF _Toc70790856 \h </w:instrText>
       </w:r>
       <w:r>
         <w:rPr>
@@ -1038,7 +1038,7 @@
         <w:rPr>
           <w:noProof/>
         </w:rPr>
-        <w:instrText xml:space="preserve"> PAGEREF _Toc70788574 \h </w:instrText>
+        <w:instrText xml:space="preserve"> PAGEREF _Toc70790857 \h </w:instrText>
       </w:r>
       <w:r>
         <w:rPr>
@@ -1104,7 +1104,7 @@
         <w:rPr>
           <w:noProof/>
         </w:rPr>
-        <w:instrText xml:space="preserve"> PAGEREF _Toc70788575 \h </w:instrText>
+        <w:instrText xml:space="preserve"> PAGEREF _Toc70790858 \h </w:instrText>
       </w:r>
       <w:r>
         <w:rPr>
@@ -1167,7 +1167,7 @@
         <w:rPr>
           <w:noProof/>
         </w:rPr>
-        <w:instrText xml:space="preserve"> PAGEREF _Toc70788576 \h </w:instrText>
+        <w:instrText xml:space="preserve"> PAGEREF _Toc70790859 \h </w:instrText>
       </w:r>
       <w:r>
         <w:rPr>
@@ -1232,7 +1232,7 @@
         <w:rPr>
           <w:noProof/>
         </w:rPr>
-        <w:instrText xml:space="preserve"> PAGEREF _Toc70788577 \h </w:instrText>
+        <w:instrText xml:space="preserve"> PAGEREF _Toc70790860 \h </w:instrText>
       </w:r>
       <w:r>
         <w:rPr>
@@ -1303,7 +1303,7 @@
         <w:rPr>
           <w:noProof/>
         </w:rPr>
-        <w:instrText xml:space="preserve"> PAGEREF _Toc70788578 \h </w:instrText>
+        <w:instrText xml:space="preserve"> PAGEREF _Toc70790861 \h </w:instrText>
       </w:r>
       <w:r>
         <w:rPr>
@@ -1368,7 +1368,7 @@
         <w:rPr>
           <w:noProof/>
         </w:rPr>
-        <w:instrText xml:space="preserve"> PAGEREF _Toc70788579 \h </w:instrText>
+        <w:instrText xml:space="preserve"> PAGEREF _Toc70790862 \h </w:instrText>
       </w:r>
       <w:r>
         <w:rPr>
@@ -1431,7 +1431,7 @@
         <w:rPr>
           <w:noProof/>
         </w:rPr>
-        <w:instrText xml:space="preserve"> PAGEREF _Toc70788580 \h </w:instrText>
+        <w:instrText xml:space="preserve"> PAGEREF _Toc70790863 \h </w:instrText>
       </w:r>
       <w:r>
         <w:rPr>
@@ -1494,7 +1494,7 @@
         <w:rPr>
           <w:noProof/>
         </w:rPr>
-        <w:instrText xml:space="preserve"> PAGEREF _Toc70788581 \h </w:instrText>
+        <w:instrText xml:space="preserve"> PAGEREF _Toc70790864 \h </w:instrText>
       </w:r>
       <w:r>
         <w:rPr>
@@ -1559,7 +1559,7 @@
         <w:rPr>
           <w:noProof/>
         </w:rPr>
-        <w:instrText xml:space="preserve"> PAGEREF _Toc70788582 \h </w:instrText>
+        <w:instrText xml:space="preserve"> PAGEREF _Toc70790865 \h </w:instrText>
       </w:r>
       <w:r>
         <w:rPr>
@@ -1622,7 +1622,7 @@
         <w:rPr>
           <w:noProof/>
         </w:rPr>
-        <w:instrText xml:space="preserve"> PAGEREF _Toc70788583 \h </w:instrText>
+        <w:instrText xml:space="preserve"> PAGEREF _Toc70790866 \h </w:instrText>
       </w:r>
       <w:r>
         <w:rPr>
@@ -1685,7 +1685,7 @@
         <w:rPr>
           <w:noProof/>
         </w:rPr>
-        <w:instrText xml:space="preserve"> PAGEREF _Toc70788584 \h </w:instrText>
+        <w:instrText xml:space="preserve"> PAGEREF _Toc70790867 \h </w:instrText>
       </w:r>
       <w:r>
         <w:rPr>
@@ -1748,7 +1748,7 @@
         <w:rPr>
           <w:noProof/>
         </w:rPr>
-        <w:instrText xml:space="preserve"> PAGEREF _Toc70788585 \h </w:instrText>
+        <w:instrText xml:space="preserve"> PAGEREF _Toc70790868 \h </w:instrText>
       </w:r>
       <w:r>
         <w:rPr>
@@ -1811,7 +1811,7 @@
         <w:rPr>
           <w:noProof/>
         </w:rPr>
-        <w:instrText xml:space="preserve"> PAGEREF _Toc70788586 \h </w:instrText>
+        <w:instrText xml:space="preserve"> PAGEREF _Toc70790869 \h </w:instrText>
       </w:r>
       <w:r>
         <w:rPr>
@@ -1875,7 +1875,7 @@
         <w:rPr>
           <w:noProof/>
         </w:rPr>
-        <w:instrText xml:space="preserve"> PAGEREF _Toc70788587 \h </w:instrText>
+        <w:instrText xml:space="preserve"> PAGEREF _Toc70790870 \h </w:instrText>
       </w:r>
       <w:r>
         <w:rPr>
@@ -1939,7 +1939,7 @@
         <w:rPr>
           <w:noProof/>
         </w:rPr>
-        <w:instrText xml:space="preserve"> PAGEREF _Toc70788588 \h </w:instrText>
+        <w:instrText xml:space="preserve"> PAGEREF _Toc70790871 \h </w:instrText>
       </w:r>
       <w:r>
         <w:rPr>
@@ -2004,7 +2004,7 @@
         <w:rPr>
           <w:noProof/>
         </w:rPr>
-        <w:instrText xml:space="preserve"> PAGEREF _Toc70788589 \h </w:instrText>
+        <w:instrText xml:space="preserve"> PAGEREF _Toc70790872 \h </w:instrText>
       </w:r>
       <w:r>
         <w:rPr>
@@ -2067,7 +2067,7 @@
         <w:rPr>
           <w:noProof/>
         </w:rPr>
-        <w:instrText xml:space="preserve"> PAGEREF _Toc70788590 \h </w:instrText>
+        <w:instrText xml:space="preserve"> PAGEREF _Toc70790873 \h </w:instrText>
       </w:r>
       <w:r>
         <w:rPr>
@@ -2130,7 +2130,7 @@
         <w:rPr>
           <w:noProof/>
         </w:rPr>
-        <w:instrText xml:space="preserve"> PAGEREF _Toc70788591 \h </w:instrText>
+        <w:instrText xml:space="preserve"> PAGEREF _Toc70790874 \h </w:instrText>
       </w:r>
       <w:r>
         <w:rPr>
@@ -2193,7 +2193,7 @@
         <w:rPr>
           <w:noProof/>
         </w:rPr>
-        <w:instrText xml:space="preserve"> PAGEREF _Toc70788592 \h </w:instrText>
+        <w:instrText xml:space="preserve"> PAGEREF _Toc70790875 \h </w:instrText>
       </w:r>
       <w:r>
         <w:rPr>
@@ -2256,7 +2256,7 @@
         <w:rPr>
           <w:noProof/>
         </w:rPr>
-        <w:instrText xml:space="preserve"> PAGEREF _Toc70788593 \h </w:instrText>
+        <w:instrText xml:space="preserve"> PAGEREF _Toc70790876 \h </w:instrText>
       </w:r>
       <w:r>
         <w:rPr>
@@ -2320,7 +2320,7 @@
         <w:rPr>
           <w:noProof/>
         </w:rPr>
-        <w:instrText xml:space="preserve"> PAGEREF _Toc70788594 \h </w:instrText>
+        <w:instrText xml:space="preserve"> PAGEREF _Toc70790877 \h </w:instrText>
       </w:r>
       <w:r>
         <w:rPr>
@@ -2384,7 +2384,7 @@
         <w:rPr>
           <w:noProof/>
         </w:rPr>
-        <w:instrText xml:space="preserve"> PAGEREF _Toc70788595 \h </w:instrText>
+        <w:instrText xml:space="preserve"> PAGEREF _Toc70790878 \h </w:instrText>
       </w:r>
       <w:r>
         <w:rPr>
@@ -2448,7 +2448,7 @@
         <w:rPr>
           <w:noProof/>
         </w:rPr>
-        <w:instrText xml:space="preserve"> PAGEREF _Toc70788596 \h </w:instrText>
+        <w:instrText xml:space="preserve"> PAGEREF _Toc70790879 \h </w:instrText>
       </w:r>
       <w:r>
         <w:rPr>
@@ -2513,7 +2513,7 @@
         <w:rPr>
           <w:noProof/>
         </w:rPr>
-        <w:instrText xml:space="preserve"> PAGEREF _Toc70788597 \h </w:instrText>
+        <w:instrText xml:space="preserve"> PAGEREF _Toc70790880 \h </w:instrText>
       </w:r>
       <w:r>
         <w:rPr>
@@ -2576,7 +2576,7 @@
         <w:rPr>
           <w:noProof/>
         </w:rPr>
-        <w:instrText xml:space="preserve"> PAGEREF _Toc70788598 \h </w:instrText>
+        <w:instrText xml:space="preserve"> PAGEREF _Toc70790881 \h </w:instrText>
       </w:r>
       <w:r>
         <w:rPr>
@@ -2639,7 +2639,7 @@
         <w:rPr>
           <w:noProof/>
         </w:rPr>
-        <w:instrText xml:space="preserve"> PAGEREF _Toc70788599 \h </w:instrText>
+        <w:instrText xml:space="preserve"> PAGEREF _Toc70790882 \h </w:instrText>
       </w:r>
       <w:r>
         <w:rPr>
@@ -2702,7 +2702,7 @@
         <w:rPr>
           <w:noProof/>
         </w:rPr>
-        <w:instrText xml:space="preserve"> PAGEREF _Toc70788600 \h </w:instrText>
+        <w:instrText xml:space="preserve"> PAGEREF _Toc70790883 \h </w:instrText>
       </w:r>
       <w:r>
         <w:rPr>
@@ -2765,7 +2765,7 @@
         <w:rPr>
           <w:noProof/>
         </w:rPr>
-        <w:instrText xml:space="preserve"> PAGEREF _Toc70788601 \h </w:instrText>
+        <w:instrText xml:space="preserve"> PAGEREF _Toc70790884 \h </w:instrText>
       </w:r>
       <w:r>
         <w:rPr>
@@ -2829,7 +2829,7 @@
         <w:rPr>
           <w:noProof/>
         </w:rPr>
-        <w:instrText xml:space="preserve"> PAGEREF _Toc70788602 \h </w:instrText>
+        <w:instrText xml:space="preserve"> PAGEREF _Toc70790885 \h </w:instrText>
       </w:r>
       <w:r>
         <w:rPr>
@@ -2894,7 +2894,7 @@
         <w:rPr>
           <w:noProof/>
         </w:rPr>
-        <w:instrText xml:space="preserve"> PAGEREF _Toc70788603 \h </w:instrText>
+        <w:instrText xml:space="preserve"> PAGEREF _Toc70790886 \h </w:instrText>
       </w:r>
       <w:r>
         <w:rPr>
@@ -2958,7 +2958,7 @@
         <w:rPr>
           <w:noProof/>
         </w:rPr>
-        <w:instrText xml:space="preserve"> PAGEREF _Toc70788604 \h </w:instrText>
+        <w:instrText xml:space="preserve"> PAGEREF _Toc70790887 \h </w:instrText>
       </w:r>
       <w:r>
         <w:rPr>
@@ -3023,7 +3023,7 @@
         <w:rPr>
           <w:noProof/>
         </w:rPr>
-        <w:instrText xml:space="preserve"> PAGEREF _Toc70788605 \h </w:instrText>
+        <w:instrText xml:space="preserve"> PAGEREF _Toc70790888 \h </w:instrText>
       </w:r>
       <w:r>
         <w:rPr>
@@ -3086,7 +3086,7 @@
         <w:rPr>
           <w:noProof/>
         </w:rPr>
-        <w:instrText xml:space="preserve"> PAGEREF _Toc70788606 \h </w:instrText>
+        <w:instrText xml:space="preserve"> PAGEREF _Toc70790889 \h </w:instrText>
       </w:r>
       <w:r>
         <w:rPr>
@@ -3149,7 +3149,7 @@
         <w:rPr>
           <w:noProof/>
         </w:rPr>
-        <w:instrText xml:space="preserve"> PAGEREF _Toc70788607 \h </w:instrText>
+        <w:instrText xml:space="preserve"> PAGEREF _Toc70790890 \h </w:instrText>
       </w:r>
       <w:r>
         <w:rPr>
@@ -3212,7 +3212,7 @@
         <w:rPr>
           <w:noProof/>
         </w:rPr>
-        <w:instrText xml:space="preserve"> PAGEREF _Toc70788608 \h </w:instrText>
+        <w:instrText xml:space="preserve"> PAGEREF _Toc70790891 \h </w:instrText>
       </w:r>
       <w:r>
         <w:rPr>
@@ -3275,7 +3275,7 @@
         <w:rPr>
           <w:noProof/>
         </w:rPr>
-        <w:instrText xml:space="preserve"> PAGEREF _Toc70788609 \h </w:instrText>
+        <w:instrText xml:space="preserve"> PAGEREF _Toc70790892 \h </w:instrText>
       </w:r>
       <w:r>
         <w:rPr>
@@ -3339,7 +3339,7 @@
         <w:rPr>
           <w:noProof/>
         </w:rPr>
-        <w:instrText xml:space="preserve"> PAGEREF _Toc70788610 \h </w:instrText>
+        <w:instrText xml:space="preserve"> PAGEREF _Toc70790893 \h </w:instrText>
       </w:r>
       <w:r>
         <w:rPr>
@@ -3403,7 +3403,7 @@
         <w:rPr>
           <w:noProof/>
         </w:rPr>
-        <w:instrText xml:space="preserve"> PAGEREF _Toc70788611 \h </w:instrText>
+        <w:instrText xml:space="preserve"> PAGEREF _Toc70790894 \h </w:instrText>
       </w:r>
       <w:r>
         <w:rPr>
@@ -3467,7 +3467,7 @@
         <w:rPr>
           <w:noProof/>
         </w:rPr>
-        <w:instrText xml:space="preserve"> PAGEREF _Toc70788612 \h </w:instrText>
+        <w:instrText xml:space="preserve"> PAGEREF _Toc70790895 \h </w:instrText>
       </w:r>
       <w:r>
         <w:rPr>
@@ -3532,7 +3532,7 @@
         <w:rPr>
           <w:noProof/>
         </w:rPr>
-        <w:instrText xml:space="preserve"> PAGEREF _Toc70788613 \h </w:instrText>
+        <w:instrText xml:space="preserve"> PAGEREF _Toc70790896 \h </w:instrText>
       </w:r>
       <w:r>
         <w:rPr>
@@ -3591,7 +3591,7 @@
       <w:pPr>
         <w:pStyle w:val="Titre1"/>
       </w:pPr>
-      <w:bookmarkStart w:id="0" w:name="_Toc70788564"/>
+      <w:bookmarkStart w:id="0" w:name="_Toc70790847"/>
       <w:r>
         <w:lastRenderedPageBreak/>
         <w:t>Versions</w:t>
@@ -4059,7 +4059,7 @@
       <w:pPr>
         <w:pStyle w:val="Titre1"/>
       </w:pPr>
-      <w:bookmarkStart w:id="1" w:name="_Toc70788565"/>
+      <w:bookmarkStart w:id="1" w:name="_Toc70790848"/>
       <w:r>
         <w:lastRenderedPageBreak/>
         <w:t>Introduction</w:t>
@@ -4070,7 +4070,7 @@
       <w:pPr>
         <w:pStyle w:val="Titre2"/>
       </w:pPr>
-      <w:bookmarkStart w:id="2" w:name="_Toc70788566"/>
+      <w:bookmarkStart w:id="2" w:name="_Toc70790849"/>
       <w:proofErr w:type="spellStart"/>
       <w:r>
         <w:t>Objet</w:t>
@@ -4253,7 +4253,7 @@
       <w:pPr>
         <w:pStyle w:val="Titre2"/>
       </w:pPr>
-      <w:bookmarkStart w:id="3" w:name="_Toc70788567"/>
+      <w:bookmarkStart w:id="3" w:name="_Toc70790850"/>
       <w:proofErr w:type="spellStart"/>
       <w:r>
         <w:t>Références</w:t>
@@ -4426,7 +4426,7 @@
           <w:lang w:val="fr-FR"/>
         </w:rPr>
       </w:pPr>
-      <w:bookmarkStart w:id="4" w:name="_Toc70788568"/>
+      <w:bookmarkStart w:id="4" w:name="_Toc70790851"/>
       <w:proofErr w:type="spellStart"/>
       <w:r>
         <w:rPr>
@@ -4457,7 +4457,7 @@
           <w:rFonts w:eastAsia="DejaVu Sans" w:cs="DejaVu Sans"/>
         </w:rPr>
       </w:pPr>
-      <w:bookmarkStart w:id="5" w:name="_Toc70788569"/>
+      <w:bookmarkStart w:id="5" w:name="_Toc70790852"/>
       <w:proofErr w:type="spellStart"/>
       <w:r>
         <w:rPr>
@@ -4682,7 +4682,7 @@
           <w:rFonts w:eastAsia="DejaVu Sans" w:cs="DejaVu Sans"/>
         </w:rPr>
       </w:pPr>
-      <w:bookmarkStart w:id="6" w:name="_Toc70788570"/>
+      <w:bookmarkStart w:id="6" w:name="_Toc70790853"/>
       <w:proofErr w:type="spellStart"/>
       <w:r>
         <w:rPr>
@@ -4859,7 +4859,7 @@
           <w:lang w:val="fr-FR"/>
         </w:rPr>
       </w:pPr>
-      <w:bookmarkStart w:id="7" w:name="_Toc70788571"/>
+      <w:bookmarkStart w:id="7" w:name="_Toc70790854"/>
       <w:r>
         <w:rPr>
           <w:rFonts w:eastAsia="DejaVu Sans" w:cs="DejaVu Sans"/>
@@ -4927,7 +4927,7 @@
       <w:pPr>
         <w:pStyle w:val="Titre2"/>
       </w:pPr>
-      <w:bookmarkStart w:id="8" w:name="_Toc70788572"/>
+      <w:bookmarkStart w:id="8" w:name="_Toc70790855"/>
       <w:r>
         <w:t xml:space="preserve">Les </w:t>
       </w:r>
@@ -10386,7 +10386,7 @@
       <w:pPr>
         <w:pStyle w:val="Titre2"/>
       </w:pPr>
-      <w:bookmarkStart w:id="9" w:name="_Toc70788573"/>
+      <w:bookmarkStart w:id="9" w:name="_Toc70790856"/>
       <w:r>
         <w:lastRenderedPageBreak/>
         <w:t xml:space="preserve">Les </w:t>
@@ -11304,7 +11304,7 @@
         <w:pStyle w:val="Titre2"/>
         <w:spacing w:before="240" w:after="120"/>
       </w:pPr>
-      <w:bookmarkStart w:id="10" w:name="_Toc70788574"/>
+      <w:bookmarkStart w:id="10" w:name="_Toc70790857"/>
       <w:r>
         <w:rPr>
           <w:rFonts w:eastAsia="DejaVu Sans" w:cs="DejaVu Sans"/>
@@ -11592,7 +11592,7 @@
           <w:rFonts w:eastAsia="DejaVu Sans" w:cs="DejaVu Sans"/>
         </w:rPr>
       </w:pPr>
-      <w:bookmarkStart w:id="11" w:name="_Toc70788575"/>
+      <w:bookmarkStart w:id="11" w:name="_Toc70790858"/>
       <w:r>
         <w:rPr>
           <w:rFonts w:eastAsia="DejaVu Sans" w:cs="DejaVu Sans"/>
@@ -11680,7 +11680,7 @@
       <w:pPr>
         <w:pStyle w:val="Titre2"/>
       </w:pPr>
-      <w:bookmarkStart w:id="12" w:name="_Toc70788576"/>
+      <w:bookmarkStart w:id="12" w:name="_Toc70790859"/>
       <w:proofErr w:type="spellStart"/>
       <w:r>
         <w:t>Référentiel</w:t>
@@ -11862,7 +11862,7 @@
           <w:rFonts w:eastAsia="DejaVu Sans" w:cs="DejaVu Sans"/>
         </w:rPr>
       </w:pPr>
-      <w:bookmarkStart w:id="13" w:name="_Toc70788577"/>
+      <w:bookmarkStart w:id="13" w:name="_Toc70790860"/>
       <w:proofErr w:type="spellStart"/>
       <w:r>
         <w:rPr>
@@ -12980,7 +12980,7 @@
           <w:lang w:val="fr-FR"/>
         </w:rPr>
       </w:pPr>
-      <w:bookmarkStart w:id="14" w:name="_Toc70788578"/>
+      <w:bookmarkStart w:id="14" w:name="_Toc70790861"/>
       <w:r>
         <w:rPr>
           <w:rFonts w:eastAsia="DejaVu Sans" w:cs="DejaVu Sans"/>
@@ -13555,7 +13555,7 @@
       <w:pPr>
         <w:pStyle w:val="Titre1"/>
       </w:pPr>
-      <w:bookmarkStart w:id="15" w:name="_Toc70788579"/>
+      <w:bookmarkStart w:id="15" w:name="_Toc70790862"/>
       <w:r>
         <w:lastRenderedPageBreak/>
         <w:t>Les workflows</w:t>
@@ -13651,7 +13651,7 @@
           <w:lang w:val="fr-FR"/>
         </w:rPr>
       </w:pPr>
-      <w:bookmarkStart w:id="16" w:name="_Toc70788580"/>
+      <w:bookmarkStart w:id="16" w:name="_Toc70790863"/>
       <w:r>
         <w:rPr>
           <w:lang w:val="fr-FR"/>
@@ -13817,7 +13817,7 @@
           <w:lang w:val="fr-FR"/>
         </w:rPr>
       </w:pPr>
-      <w:bookmarkStart w:id="17" w:name="_Toc70788581"/>
+      <w:bookmarkStart w:id="17" w:name="_Toc70790864"/>
       <w:r>
         <w:rPr>
           <w:lang w:val="fr-FR"/>
@@ -14135,7 +14135,7 @@
       <w:pPr>
         <w:pStyle w:val="Titre1"/>
       </w:pPr>
-      <w:bookmarkStart w:id="18" w:name="_Toc70788582"/>
+      <w:bookmarkStart w:id="18" w:name="_Toc70790865"/>
       <w:r>
         <w:lastRenderedPageBreak/>
         <w:t>LE USE CASE “ACHAT”</w:t>
@@ -14196,7 +14196,7 @@
       <w:pPr>
         <w:pStyle w:val="Titre2"/>
       </w:pPr>
-      <w:bookmarkStart w:id="19" w:name="_Toc70788583"/>
+      <w:bookmarkStart w:id="19" w:name="_Toc70790866"/>
       <w:r>
         <w:t xml:space="preserve">Les </w:t>
       </w:r>
@@ -14342,7 +14342,7 @@
           <w:lang w:val="fr-FR"/>
         </w:rPr>
       </w:pPr>
-      <w:bookmarkStart w:id="20" w:name="_Toc70788584"/>
+      <w:bookmarkStart w:id="20" w:name="_Toc70790867"/>
       <w:r>
         <w:rPr>
           <w:lang w:val="fr-FR"/>
@@ -14492,7 +14492,7 @@
           <w:lang w:val="fr-FR"/>
         </w:rPr>
       </w:pPr>
-      <w:bookmarkStart w:id="21" w:name="_Toc70788585"/>
+      <w:bookmarkStart w:id="21" w:name="_Toc70790868"/>
       <w:r>
         <w:rPr>
           <w:lang w:val="fr-FR"/>
@@ -14525,7 +14525,7 @@
           <w:lang w:val="fr-FR"/>
         </w:rPr>
       </w:pPr>
-      <w:bookmarkStart w:id="22" w:name="_Toc70788586"/>
+      <w:bookmarkStart w:id="22" w:name="_Toc70790869"/>
       <w:r>
         <w:rPr>
           <w:lang w:val="fr-FR"/>
@@ -14581,7 +14581,7 @@
           <w:lang w:val="fr-FR"/>
         </w:rPr>
       </w:pPr>
-      <w:bookmarkStart w:id="23" w:name="_Toc70788587"/>
+      <w:bookmarkStart w:id="23" w:name="_Toc70790870"/>
       <w:r>
         <w:rPr>
           <w:lang w:val="fr-FR"/>
@@ -15374,7 +15374,7 @@
           <w:lang w:val="fr-FR"/>
         </w:rPr>
       </w:pPr>
-      <w:bookmarkStart w:id="24" w:name="_Toc70788588"/>
+      <w:bookmarkStart w:id="24" w:name="_Toc70790871"/>
       <w:r>
         <w:rPr>
           <w:lang w:val="fr-FR"/>
@@ -16238,7 +16238,7 @@
               <w:pStyle w:val="Contenudetableau"/>
               <w:numPr>
                 <w:ilvl w:val="0"/>
-                <w:numId w:val="15"/>
+                <w:numId w:val="14"/>
               </w:numPr>
               <w:jc w:val="both"/>
               <w:rPr>
@@ -16259,7 +16259,7 @@
               <w:pStyle w:val="Contenudetableau"/>
               <w:numPr>
                 <w:ilvl w:val="0"/>
-                <w:numId w:val="15"/>
+                <w:numId w:val="14"/>
               </w:numPr>
               <w:jc w:val="both"/>
               <w:rPr>
@@ -16280,7 +16280,7 @@
               <w:pStyle w:val="Contenudetableau"/>
               <w:numPr>
                 <w:ilvl w:val="0"/>
-                <w:numId w:val="15"/>
+                <w:numId w:val="14"/>
               </w:numPr>
               <w:jc w:val="both"/>
               <w:rPr>
@@ -16301,7 +16301,7 @@
               <w:pStyle w:val="Contenudetableau"/>
               <w:numPr>
                 <w:ilvl w:val="0"/>
-                <w:numId w:val="15"/>
+                <w:numId w:val="14"/>
               </w:numPr>
               <w:jc w:val="both"/>
               <w:rPr>
@@ -16322,7 +16322,7 @@
               <w:pStyle w:val="Contenudetableau"/>
               <w:numPr>
                 <w:ilvl w:val="0"/>
-                <w:numId w:val="15"/>
+                <w:numId w:val="14"/>
               </w:numPr>
               <w:jc w:val="both"/>
               <w:rPr>
@@ -16343,7 +16343,7 @@
               <w:pStyle w:val="Contenudetableau"/>
               <w:numPr>
                 <w:ilvl w:val="0"/>
-                <w:numId w:val="15"/>
+                <w:numId w:val="14"/>
               </w:numPr>
               <w:jc w:val="both"/>
               <w:rPr>
@@ -16364,7 +16364,7 @@
               <w:pStyle w:val="Contenudetableau"/>
               <w:numPr>
                 <w:ilvl w:val="0"/>
-                <w:numId w:val="15"/>
+                <w:numId w:val="14"/>
               </w:numPr>
               <w:jc w:val="both"/>
               <w:rPr>
@@ -16466,7 +16466,7 @@
               <w:pStyle w:val="Contenudetableau"/>
               <w:numPr>
                 <w:ilvl w:val="0"/>
-                <w:numId w:val="16"/>
+                <w:numId w:val="15"/>
               </w:numPr>
               <w:jc w:val="both"/>
               <w:rPr>
@@ -16487,7 +16487,7 @@
               <w:pStyle w:val="Contenudetableau"/>
               <w:numPr>
                 <w:ilvl w:val="0"/>
-                <w:numId w:val="16"/>
+                <w:numId w:val="15"/>
               </w:numPr>
               <w:jc w:val="both"/>
               <w:rPr>
@@ -16508,7 +16508,7 @@
               <w:pStyle w:val="Contenudetableau"/>
               <w:numPr>
                 <w:ilvl w:val="0"/>
-                <w:numId w:val="16"/>
+                <w:numId w:val="15"/>
               </w:numPr>
               <w:jc w:val="both"/>
               <w:rPr>
@@ -16529,7 +16529,7 @@
               <w:pStyle w:val="Contenudetableau"/>
               <w:numPr>
                 <w:ilvl w:val="0"/>
-                <w:numId w:val="16"/>
+                <w:numId w:val="15"/>
               </w:numPr>
               <w:jc w:val="both"/>
               <w:rPr>
@@ -16550,7 +16550,7 @@
               <w:pStyle w:val="Contenudetableau"/>
               <w:numPr>
                 <w:ilvl w:val="0"/>
-                <w:numId w:val="16"/>
+                <w:numId w:val="15"/>
               </w:numPr>
               <w:jc w:val="both"/>
               <w:rPr>
@@ -16571,7 +16571,7 @@
               <w:pStyle w:val="Contenudetableau"/>
               <w:numPr>
                 <w:ilvl w:val="0"/>
-                <w:numId w:val="16"/>
+                <w:numId w:val="15"/>
               </w:numPr>
               <w:jc w:val="both"/>
               <w:rPr>
@@ -16592,7 +16592,7 @@
               <w:pStyle w:val="Contenudetableau"/>
               <w:numPr>
                 <w:ilvl w:val="0"/>
-                <w:numId w:val="16"/>
+                <w:numId w:val="15"/>
               </w:numPr>
               <w:jc w:val="both"/>
               <w:rPr>
@@ -16613,7 +16613,7 @@
               <w:pStyle w:val="Contenudetableau"/>
               <w:numPr>
                 <w:ilvl w:val="0"/>
-                <w:numId w:val="16"/>
+                <w:numId w:val="15"/>
               </w:numPr>
               <w:jc w:val="both"/>
               <w:rPr>
@@ -16634,7 +16634,7 @@
               <w:pStyle w:val="Contenudetableau"/>
               <w:numPr>
                 <w:ilvl w:val="0"/>
-                <w:numId w:val="16"/>
+                <w:numId w:val="15"/>
               </w:numPr>
               <w:jc w:val="both"/>
               <w:rPr>
@@ -16663,7 +16663,7 @@
               <w:pStyle w:val="Contenudetableau"/>
               <w:numPr>
                 <w:ilvl w:val="0"/>
-                <w:numId w:val="36"/>
+                <w:numId w:val="34"/>
               </w:numPr>
               <w:jc w:val="both"/>
               <w:rPr>
@@ -16684,7 +16684,7 @@
               <w:pStyle w:val="Contenudetableau"/>
               <w:numPr>
                 <w:ilvl w:val="0"/>
-                <w:numId w:val="36"/>
+                <w:numId w:val="34"/>
               </w:numPr>
               <w:jc w:val="both"/>
               <w:rPr>
@@ -16705,7 +16705,7 @@
               <w:pStyle w:val="Contenudetableau"/>
               <w:numPr>
                 <w:ilvl w:val="0"/>
-                <w:numId w:val="36"/>
+                <w:numId w:val="34"/>
               </w:numPr>
               <w:jc w:val="both"/>
               <w:rPr>
@@ -16726,7 +16726,7 @@
               <w:pStyle w:val="Contenudetableau"/>
               <w:numPr>
                 <w:ilvl w:val="0"/>
-                <w:numId w:val="36"/>
+                <w:numId w:val="34"/>
               </w:numPr>
               <w:jc w:val="both"/>
               <w:rPr>
@@ -16747,7 +16747,7 @@
               <w:pStyle w:val="Contenudetableau"/>
               <w:numPr>
                 <w:ilvl w:val="0"/>
-                <w:numId w:val="36"/>
+                <w:numId w:val="34"/>
               </w:numPr>
               <w:jc w:val="both"/>
               <w:rPr>
@@ -16768,7 +16768,7 @@
               <w:pStyle w:val="Contenudetableau"/>
               <w:numPr>
                 <w:ilvl w:val="0"/>
-                <w:numId w:val="36"/>
+                <w:numId w:val="34"/>
               </w:numPr>
               <w:jc w:val="both"/>
               <w:rPr>
@@ -16789,7 +16789,7 @@
               <w:pStyle w:val="Contenudetableau"/>
               <w:numPr>
                 <w:ilvl w:val="0"/>
-                <w:numId w:val="36"/>
+                <w:numId w:val="34"/>
               </w:numPr>
               <w:jc w:val="both"/>
               <w:rPr>
@@ -16810,7 +16810,7 @@
               <w:pStyle w:val="Contenudetableau"/>
               <w:numPr>
                 <w:ilvl w:val="0"/>
-                <w:numId w:val="36"/>
+                <w:numId w:val="34"/>
               </w:numPr>
               <w:jc w:val="both"/>
               <w:rPr>
@@ -16831,7 +16831,7 @@
               <w:pStyle w:val="Contenudetableau"/>
               <w:numPr>
                 <w:ilvl w:val="0"/>
-                <w:numId w:val="36"/>
+                <w:numId w:val="34"/>
               </w:numPr>
               <w:jc w:val="both"/>
               <w:rPr>
@@ -16852,7 +16852,7 @@
               <w:pStyle w:val="Contenudetableau"/>
               <w:numPr>
                 <w:ilvl w:val="0"/>
-                <w:numId w:val="36"/>
+                <w:numId w:val="34"/>
               </w:numPr>
               <w:jc w:val="both"/>
               <w:rPr>
@@ -16881,7 +16881,7 @@
               <w:pStyle w:val="Contenudetableau"/>
               <w:numPr>
                 <w:ilvl w:val="0"/>
-                <w:numId w:val="37"/>
+                <w:numId w:val="35"/>
               </w:numPr>
               <w:jc w:val="both"/>
               <w:rPr>
@@ -16902,7 +16902,7 @@
               <w:pStyle w:val="Contenudetableau"/>
               <w:numPr>
                 <w:ilvl w:val="0"/>
-                <w:numId w:val="37"/>
+                <w:numId w:val="35"/>
               </w:numPr>
               <w:jc w:val="both"/>
               <w:rPr>
@@ -16923,7 +16923,7 @@
               <w:pStyle w:val="Contenudetableau"/>
               <w:numPr>
                 <w:ilvl w:val="0"/>
-                <w:numId w:val="37"/>
+                <w:numId w:val="35"/>
               </w:numPr>
               <w:jc w:val="both"/>
               <w:rPr>
@@ -16944,7 +16944,7 @@
               <w:pStyle w:val="Contenudetableau"/>
               <w:numPr>
                 <w:ilvl w:val="0"/>
-                <w:numId w:val="37"/>
+                <w:numId w:val="35"/>
               </w:numPr>
               <w:jc w:val="both"/>
               <w:rPr>
@@ -16965,7 +16965,7 @@
               <w:pStyle w:val="Contenudetableau"/>
               <w:numPr>
                 <w:ilvl w:val="0"/>
-                <w:numId w:val="37"/>
+                <w:numId w:val="35"/>
               </w:numPr>
               <w:jc w:val="both"/>
               <w:rPr>
@@ -16986,7 +16986,7 @@
               <w:pStyle w:val="Contenudetableau"/>
               <w:numPr>
                 <w:ilvl w:val="0"/>
-                <w:numId w:val="37"/>
+                <w:numId w:val="35"/>
               </w:numPr>
               <w:jc w:val="both"/>
               <w:rPr>
@@ -17007,7 +17007,7 @@
               <w:pStyle w:val="Contenudetableau"/>
               <w:numPr>
                 <w:ilvl w:val="0"/>
-                <w:numId w:val="37"/>
+                <w:numId w:val="35"/>
               </w:numPr>
               <w:jc w:val="both"/>
               <w:rPr>
@@ -17037,7 +17037,7 @@
       <w:pPr>
         <w:pStyle w:val="Titre1"/>
       </w:pPr>
-      <w:bookmarkStart w:id="25" w:name="_Toc70788589"/>
+      <w:bookmarkStart w:id="25" w:name="_Toc70790872"/>
       <w:r>
         <w:lastRenderedPageBreak/>
         <w:t>LE USE CASE “PRÉPARATION”</w:t>
@@ -17122,7 +17122,7 @@
       <w:pPr>
         <w:pStyle w:val="Titre2"/>
       </w:pPr>
-      <w:bookmarkStart w:id="26" w:name="_Toc70788590"/>
+      <w:bookmarkStart w:id="26" w:name="_Toc70790873"/>
       <w:r>
         <w:t xml:space="preserve">Les </w:t>
       </w:r>
@@ -17156,7 +17156,7 @@
           <w:lang w:val="fr-FR"/>
         </w:rPr>
       </w:pPr>
-      <w:bookmarkStart w:id="27" w:name="_Toc70788591"/>
+      <w:bookmarkStart w:id="27" w:name="_Toc70790874"/>
       <w:r>
         <w:rPr>
           <w:lang w:val="fr-FR"/>
@@ -17529,7 +17529,7 @@
           <w:lang w:val="fr-FR"/>
         </w:rPr>
       </w:pPr>
-      <w:bookmarkStart w:id="28" w:name="_Toc70788592"/>
+      <w:bookmarkStart w:id="28" w:name="_Toc70790875"/>
       <w:r>
         <w:rPr>
           <w:lang w:val="fr-FR"/>
@@ -17562,7 +17562,7 @@
           <w:lang w:val="fr-FR"/>
         </w:rPr>
       </w:pPr>
-      <w:bookmarkStart w:id="29" w:name="_Toc70788593"/>
+      <w:bookmarkStart w:id="29" w:name="_Toc70790876"/>
       <w:r>
         <w:rPr>
           <w:lang w:val="fr-FR"/>
@@ -17648,7 +17648,7 @@
           <w:lang w:val="fr-FR"/>
         </w:rPr>
       </w:pPr>
-      <w:bookmarkStart w:id="30" w:name="_Toc70788594"/>
+      <w:bookmarkStart w:id="30" w:name="_Toc70790877"/>
       <w:r>
         <w:rPr>
           <w:lang w:val="fr-FR"/>
@@ -18273,7 +18273,7 @@
               <w:pStyle w:val="Contenudetableau"/>
               <w:numPr>
                 <w:ilvl w:val="0"/>
-                <w:numId w:val="14"/>
+                <w:numId w:val="13"/>
               </w:numPr>
               <w:jc w:val="both"/>
               <w:rPr>
@@ -18492,7 +18492,7 @@
               <w:pStyle w:val="Contenudetableau"/>
               <w:numPr>
                 <w:ilvl w:val="0"/>
-                <w:numId w:val="17"/>
+                <w:numId w:val="16"/>
               </w:numPr>
               <w:jc w:val="both"/>
               <w:rPr>
@@ -18515,7 +18515,7 @@
               <w:pStyle w:val="Contenudetableau"/>
               <w:numPr>
                 <w:ilvl w:val="0"/>
-                <w:numId w:val="17"/>
+                <w:numId w:val="16"/>
               </w:numPr>
               <w:jc w:val="both"/>
               <w:rPr>
@@ -18549,7 +18549,7 @@
               <w:pStyle w:val="Contenudetableau"/>
               <w:numPr>
                 <w:ilvl w:val="0"/>
-                <w:numId w:val="35"/>
+                <w:numId w:val="37"/>
               </w:numPr>
               <w:jc w:val="both"/>
               <w:rPr>
@@ -18572,7 +18572,7 @@
               <w:pStyle w:val="Contenudetableau"/>
               <w:numPr>
                 <w:ilvl w:val="0"/>
-                <w:numId w:val="35"/>
+                <w:numId w:val="36"/>
               </w:numPr>
               <w:jc w:val="both"/>
               <w:rPr>
@@ -18595,7 +18595,7 @@
               <w:pStyle w:val="Contenudetableau"/>
               <w:numPr>
                 <w:ilvl w:val="0"/>
-                <w:numId w:val="35"/>
+                <w:numId w:val="36"/>
               </w:numPr>
               <w:jc w:val="both"/>
               <w:rPr>
@@ -18618,7 +18618,7 @@
               <w:pStyle w:val="Contenudetableau"/>
               <w:numPr>
                 <w:ilvl w:val="0"/>
-                <w:numId w:val="35"/>
+                <w:numId w:val="36"/>
               </w:numPr>
               <w:jc w:val="both"/>
               <w:rPr>
@@ -18659,7 +18659,7 @@
           <w:lang w:val="fr-FR"/>
         </w:rPr>
       </w:pPr>
-      <w:bookmarkStart w:id="31" w:name="_Toc70788595"/>
+      <w:bookmarkStart w:id="31" w:name="_Toc70790878"/>
       <w:r>
         <w:rPr>
           <w:lang w:val="fr-FR"/>
@@ -19223,7 +19223,7 @@
               <w:pStyle w:val="Contenudetableau"/>
               <w:numPr>
                 <w:ilvl w:val="0"/>
-                <w:numId w:val="18"/>
+                <w:numId w:val="17"/>
               </w:numPr>
               <w:jc w:val="both"/>
               <w:rPr>
@@ -19286,7 +19286,7 @@
               <w:pStyle w:val="Contenudetableau"/>
               <w:numPr>
                 <w:ilvl w:val="0"/>
-                <w:numId w:val="19"/>
+                <w:numId w:val="18"/>
               </w:numPr>
               <w:jc w:val="both"/>
               <w:rPr>
@@ -19307,7 +19307,7 @@
               <w:pStyle w:val="Contenudetableau"/>
               <w:numPr>
                 <w:ilvl w:val="0"/>
-                <w:numId w:val="19"/>
+                <w:numId w:val="18"/>
               </w:numPr>
               <w:jc w:val="both"/>
               <w:rPr>
@@ -19328,7 +19328,7 @@
               <w:pStyle w:val="Contenudetableau"/>
               <w:numPr>
                 <w:ilvl w:val="0"/>
-                <w:numId w:val="19"/>
+                <w:numId w:val="18"/>
               </w:numPr>
               <w:jc w:val="both"/>
               <w:rPr>
@@ -19496,7 +19496,7 @@
           <w:lang w:val="fr-FR"/>
         </w:rPr>
       </w:pPr>
-      <w:bookmarkStart w:id="32" w:name="_Toc70788596"/>
+      <w:bookmarkStart w:id="32" w:name="_Toc70790879"/>
       <w:r>
         <w:rPr>
           <w:lang w:val="fr-FR"/>
@@ -20030,7 +20030,7 @@
               <w:pStyle w:val="Contenudetableau"/>
               <w:numPr>
                 <w:ilvl w:val="0"/>
-                <w:numId w:val="20"/>
+                <w:numId w:val="19"/>
               </w:numPr>
               <w:jc w:val="both"/>
               <w:rPr>
@@ -20093,7 +20093,7 @@
               <w:pStyle w:val="Contenudetableau"/>
               <w:numPr>
                 <w:ilvl w:val="0"/>
-                <w:numId w:val="34"/>
+                <w:numId w:val="33"/>
               </w:numPr>
               <w:jc w:val="both"/>
               <w:rPr>
@@ -20114,7 +20114,7 @@
               <w:pStyle w:val="Contenudetableau"/>
               <w:numPr>
                 <w:ilvl w:val="0"/>
-                <w:numId w:val="34"/>
+                <w:numId w:val="33"/>
               </w:numPr>
               <w:jc w:val="both"/>
               <w:rPr>
@@ -20135,7 +20135,7 @@
               <w:pStyle w:val="Contenudetableau"/>
               <w:numPr>
                 <w:ilvl w:val="0"/>
-                <w:numId w:val="34"/>
+                <w:numId w:val="33"/>
               </w:numPr>
               <w:jc w:val="both"/>
               <w:rPr>
@@ -20156,7 +20156,7 @@
               <w:pStyle w:val="Contenudetableau"/>
               <w:numPr>
                 <w:ilvl w:val="0"/>
-                <w:numId w:val="34"/>
+                <w:numId w:val="33"/>
               </w:numPr>
               <w:jc w:val="both"/>
               <w:rPr>
@@ -20312,7 +20312,7 @@
       <w:pPr>
         <w:pStyle w:val="Titre1"/>
       </w:pPr>
-      <w:bookmarkStart w:id="33" w:name="_Toc70788597"/>
+      <w:bookmarkStart w:id="33" w:name="_Toc70790880"/>
       <w:r>
         <w:lastRenderedPageBreak/>
         <w:t>LE USE CASE “LIVRAISON”</w:t>
@@ -20409,7 +20409,7 @@
       <w:pPr>
         <w:pStyle w:val="Titre2"/>
       </w:pPr>
-      <w:bookmarkStart w:id="34" w:name="_Toc70788598"/>
+      <w:bookmarkStart w:id="34" w:name="_Toc70790881"/>
       <w:r>
         <w:t xml:space="preserve">Les </w:t>
       </w:r>
@@ -20512,7 +20512,7 @@
       <w:pPr>
         <w:pStyle w:val="Titre2"/>
       </w:pPr>
-      <w:bookmarkStart w:id="35" w:name="_Toc70788599"/>
+      <w:bookmarkStart w:id="35" w:name="_Toc70790882"/>
       <w:r>
         <w:rPr>
           <w:noProof/>
@@ -20785,7 +20785,7 @@
           <w:lang w:val="fr-FR"/>
         </w:rPr>
       </w:pPr>
-      <w:bookmarkStart w:id="36" w:name="_Toc70788600"/>
+      <w:bookmarkStart w:id="36" w:name="_Toc70790883"/>
       <w:r>
         <w:rPr>
           <w:lang w:val="fr-FR"/>
@@ -20854,7 +20854,7 @@
           <w:lang w:val="fr-FR"/>
         </w:rPr>
       </w:pPr>
-      <w:bookmarkStart w:id="37" w:name="_Toc70788601"/>
+      <w:bookmarkStart w:id="37" w:name="_Toc70790884"/>
       <w:r>
         <w:rPr>
           <w:lang w:val="fr-FR"/>
@@ -20941,7 +20941,7 @@
           <w:lang w:val="fr-FR"/>
         </w:rPr>
       </w:pPr>
-      <w:bookmarkStart w:id="38" w:name="_Toc70788602"/>
+      <w:bookmarkStart w:id="38" w:name="_Toc70790885"/>
       <w:r>
         <w:rPr>
           <w:lang w:val="fr-FR"/>
@@ -21474,7 +21474,7 @@
               <w:pStyle w:val="Contenudetableau"/>
               <w:numPr>
                 <w:ilvl w:val="0"/>
-                <w:numId w:val="21"/>
+                <w:numId w:val="20"/>
               </w:numPr>
               <w:rPr>
                 <w:szCs w:val="22"/>
@@ -21536,7 +21536,7 @@
               <w:pStyle w:val="Contenudetableau"/>
               <w:numPr>
                 <w:ilvl w:val="0"/>
-                <w:numId w:val="22"/>
+                <w:numId w:val="21"/>
               </w:numPr>
               <w:jc w:val="both"/>
               <w:rPr>
@@ -21557,7 +21557,7 @@
               <w:pStyle w:val="Contenudetableau"/>
               <w:numPr>
                 <w:ilvl w:val="0"/>
-                <w:numId w:val="22"/>
+                <w:numId w:val="21"/>
               </w:numPr>
               <w:jc w:val="both"/>
               <w:rPr>
@@ -21578,7 +21578,7 @@
               <w:pStyle w:val="Contenudetableau"/>
               <w:numPr>
                 <w:ilvl w:val="0"/>
-                <w:numId w:val="22"/>
+                <w:numId w:val="21"/>
               </w:numPr>
               <w:jc w:val="both"/>
               <w:rPr>
@@ -21734,7 +21734,7 @@
           <w:lang w:val="fr-FR"/>
         </w:rPr>
       </w:pPr>
-      <w:bookmarkStart w:id="39" w:name="_Toc70788603"/>
+      <w:bookmarkStart w:id="39" w:name="_Toc70790886"/>
       <w:r>
         <w:rPr>
           <w:lang w:val="fr-FR"/>
@@ -22259,7 +22259,7 @@
               <w:pStyle w:val="Contenudetableau"/>
               <w:numPr>
                 <w:ilvl w:val="0"/>
-                <w:numId w:val="23"/>
+                <w:numId w:val="22"/>
               </w:numPr>
               <w:jc w:val="both"/>
               <w:rPr>
@@ -22322,7 +22322,7 @@
               <w:pStyle w:val="Contenudetableau"/>
               <w:numPr>
                 <w:ilvl w:val="0"/>
-                <w:numId w:val="24"/>
+                <w:numId w:val="23"/>
               </w:numPr>
               <w:jc w:val="both"/>
               <w:rPr>
@@ -22343,7 +22343,7 @@
               <w:pStyle w:val="Contenudetableau"/>
               <w:numPr>
                 <w:ilvl w:val="0"/>
-                <w:numId w:val="24"/>
+                <w:numId w:val="23"/>
               </w:numPr>
               <w:jc w:val="both"/>
               <w:rPr>
@@ -22364,7 +22364,7 @@
               <w:pStyle w:val="Contenudetableau"/>
               <w:numPr>
                 <w:ilvl w:val="0"/>
-                <w:numId w:val="24"/>
+                <w:numId w:val="23"/>
               </w:numPr>
               <w:jc w:val="both"/>
               <w:rPr>
@@ -22516,7 +22516,7 @@
           <w:lang w:val="fr-FR"/>
         </w:rPr>
       </w:pPr>
-      <w:bookmarkStart w:id="40" w:name="_Toc70788604"/>
+      <w:bookmarkStart w:id="40" w:name="_Toc70790887"/>
       <w:r>
         <w:rPr>
           <w:lang w:val="fr-FR"/>
@@ -23055,7 +23055,7 @@
               <w:pStyle w:val="Contenudetableau"/>
               <w:numPr>
                 <w:ilvl w:val="0"/>
-                <w:numId w:val="23"/>
+                <w:numId w:val="22"/>
               </w:numPr>
               <w:jc w:val="both"/>
               <w:rPr>
@@ -23118,7 +23118,7 @@
               <w:pStyle w:val="Contenudetableau"/>
               <w:numPr>
                 <w:ilvl w:val="0"/>
-                <w:numId w:val="33"/>
+                <w:numId w:val="32"/>
               </w:numPr>
               <w:jc w:val="both"/>
               <w:rPr>
@@ -23139,7 +23139,7 @@
               <w:pStyle w:val="Contenudetableau"/>
               <w:numPr>
                 <w:ilvl w:val="0"/>
-                <w:numId w:val="33"/>
+                <w:numId w:val="32"/>
               </w:numPr>
               <w:jc w:val="both"/>
               <w:rPr>
@@ -23160,7 +23160,7 @@
               <w:pStyle w:val="Contenudetableau"/>
               <w:numPr>
                 <w:ilvl w:val="0"/>
-                <w:numId w:val="33"/>
+                <w:numId w:val="32"/>
               </w:numPr>
               <w:jc w:val="both"/>
               <w:rPr>
@@ -23308,7 +23308,7 @@
       <w:pPr>
         <w:pStyle w:val="Titre1"/>
       </w:pPr>
-      <w:bookmarkStart w:id="41" w:name="_Toc70788605"/>
+      <w:bookmarkStart w:id="41" w:name="_Toc70790888"/>
       <w:r>
         <w:lastRenderedPageBreak/>
         <w:t>LE USE CASE “GESTION”</w:t>
@@ -23405,7 +23405,7 @@
       <w:pPr>
         <w:pStyle w:val="Titre2"/>
       </w:pPr>
-      <w:bookmarkStart w:id="42" w:name="_Toc70788606"/>
+      <w:bookmarkStart w:id="42" w:name="_Toc70790889"/>
       <w:r>
         <w:t xml:space="preserve">Les </w:t>
       </w:r>
@@ -23448,7 +23448,7 @@
       <w:pPr>
         <w:pStyle w:val="Titre2"/>
       </w:pPr>
-      <w:bookmarkStart w:id="43" w:name="_Toc70788607"/>
+      <w:bookmarkStart w:id="43" w:name="_Toc70790890"/>
       <w:r>
         <w:t xml:space="preserve">Le </w:t>
       </w:r>
@@ -23732,7 +23732,7 @@
           <w:lang w:val="fr-FR"/>
         </w:rPr>
       </w:pPr>
-      <w:bookmarkStart w:id="44" w:name="_Toc70788608"/>
+      <w:bookmarkStart w:id="44" w:name="_Toc70790891"/>
       <w:r>
         <w:rPr>
           <w:lang w:val="fr-FR"/>
@@ -23789,7 +23789,7 @@
           <w:lang w:val="fr-FR"/>
         </w:rPr>
       </w:pPr>
-      <w:bookmarkStart w:id="45" w:name="_Toc70788609"/>
+      <w:bookmarkStart w:id="45" w:name="_Toc70790892"/>
       <w:r>
         <w:rPr>
           <w:lang w:val="fr-FR"/>
@@ -23870,7 +23870,7 @@
           <w:lang w:val="fr-FR"/>
         </w:rPr>
       </w:pPr>
-      <w:bookmarkStart w:id="46" w:name="_Toc70788610"/>
+      <w:bookmarkStart w:id="46" w:name="_Toc70790893"/>
       <w:r>
         <w:rPr>
           <w:lang w:val="fr-FR"/>
@@ -24389,7 +24389,7 @@
               <w:pStyle w:val="Contenudetableau"/>
               <w:numPr>
                 <w:ilvl w:val="0"/>
-                <w:numId w:val="25"/>
+                <w:numId w:val="24"/>
               </w:numPr>
               <w:jc w:val="both"/>
               <w:rPr>
@@ -24434,6 +24434,193 @@
                 <w:lang w:val="fr-FR"/>
               </w:rPr>
               <w:t>Scénario nominal</w:t>
+            </w:r>
+          </w:p>
+        </w:tc>
+        <w:tc>
+          <w:tcPr>
+            <w:tcW w:w="7746" w:type="dxa"/>
+            <w:tcBorders>
+              <w:left w:val="none" w:sz="1" w:space="0" w:color="000000"/>
+              <w:bottom w:val="none" w:sz="1" w:space="0" w:color="000000"/>
+              <w:right w:val="none" w:sz="1" w:space="0" w:color="000000"/>
+            </w:tcBorders>
+            <w:shd w:val="clear" w:color="auto" w:fill="auto"/>
+          </w:tcPr>
+          <w:p>
+            <w:pPr>
+              <w:pStyle w:val="Contenudetableau"/>
+              <w:numPr>
+                <w:ilvl w:val="0"/>
+                <w:numId w:val="25"/>
+              </w:numPr>
+              <w:jc w:val="both"/>
+              <w:rPr>
+                <w:szCs w:val="22"/>
+                <w:lang w:val="fr-FR"/>
+              </w:rPr>
+            </w:pPr>
+            <w:r>
+              <w:rPr>
+                <w:szCs w:val="22"/>
+                <w:lang w:val="fr-FR"/>
+              </w:rPr>
+              <w:t>Étant donné que je renseigne le profil d’un compte employé</w:t>
+            </w:r>
+          </w:p>
+          <w:p>
+            <w:pPr>
+              <w:pStyle w:val="Contenudetableau"/>
+              <w:numPr>
+                <w:ilvl w:val="0"/>
+                <w:numId w:val="25"/>
+              </w:numPr>
+              <w:jc w:val="both"/>
+              <w:rPr>
+                <w:szCs w:val="22"/>
+                <w:lang w:val="fr-FR"/>
+              </w:rPr>
+            </w:pPr>
+            <w:r>
+              <w:rPr>
+                <w:szCs w:val="22"/>
+                <w:lang w:val="fr-FR"/>
+              </w:rPr>
+              <w:t>Et que je valide le profil de création de compte Employé</w:t>
+            </w:r>
+          </w:p>
+          <w:p>
+            <w:pPr>
+              <w:pStyle w:val="Contenudetableau"/>
+              <w:numPr>
+                <w:ilvl w:val="0"/>
+                <w:numId w:val="25"/>
+              </w:numPr>
+              <w:jc w:val="both"/>
+              <w:rPr>
+                <w:szCs w:val="22"/>
+                <w:lang w:val="fr-FR"/>
+              </w:rPr>
+            </w:pPr>
+            <w:r>
+              <w:rPr>
+                <w:szCs w:val="22"/>
+                <w:lang w:val="fr-FR"/>
+              </w:rPr>
+              <w:t>Et que le système confirme que les champs obligatoires sont remplis</w:t>
+            </w:r>
+          </w:p>
+          <w:p>
+            <w:pPr>
+              <w:pStyle w:val="Contenudetableau"/>
+              <w:numPr>
+                <w:ilvl w:val="0"/>
+                <w:numId w:val="25"/>
+              </w:numPr>
+              <w:jc w:val="both"/>
+              <w:rPr>
+                <w:sz w:val="20"/>
+                <w:szCs w:val="20"/>
+                <w:lang w:val="fr-FR"/>
+              </w:rPr>
+            </w:pPr>
+            <w:r>
+              <w:rPr>
+                <w:szCs w:val="22"/>
+                <w:lang w:val="fr-FR"/>
+              </w:rPr>
+              <w:t>Alors le système valide la création de compte Employé</w:t>
+            </w:r>
+          </w:p>
+        </w:tc>
+      </w:tr>
+      <w:tr>
+        <w:trPr>
+          <w:trHeight w:val="375"/>
+        </w:trPr>
+        <w:tc>
+          <w:tcPr>
+            <w:tcW w:w="2127" w:type="dxa"/>
+            <w:tcBorders>
+              <w:left w:val="none" w:sz="1" w:space="0" w:color="000000"/>
+              <w:bottom w:val="none" w:sz="1" w:space="0" w:color="000000"/>
+            </w:tcBorders>
+            <w:shd w:val="clear" w:color="auto" w:fill="E6E6E6"/>
+          </w:tcPr>
+          <w:p>
+            <w:pPr>
+              <w:pStyle w:val="En-tte"/>
+              <w:keepNext/>
+              <w:rPr>
+                <w:szCs w:val="22"/>
+                <w:lang w:val="fr-FR"/>
+              </w:rPr>
+            </w:pPr>
+            <w:r>
+              <w:rPr>
+                <w:szCs w:val="22"/>
+                <w:lang w:val="fr-FR"/>
+              </w:rPr>
+              <w:t>Scénario alternatif</w:t>
+            </w:r>
+          </w:p>
+        </w:tc>
+        <w:tc>
+          <w:tcPr>
+            <w:tcW w:w="7746" w:type="dxa"/>
+            <w:tcBorders>
+              <w:left w:val="none" w:sz="1" w:space="0" w:color="000000"/>
+              <w:bottom w:val="none" w:sz="1" w:space="0" w:color="000000"/>
+              <w:right w:val="none" w:sz="1" w:space="0" w:color="000000"/>
+            </w:tcBorders>
+            <w:shd w:val="clear" w:color="auto" w:fill="auto"/>
+          </w:tcPr>
+          <w:p>
+            <w:pPr>
+              <w:pStyle w:val="Contenudetableau"/>
+              <w:rPr>
+                <w:szCs w:val="22"/>
+                <w:lang w:val="fr-FR"/>
+              </w:rPr>
+            </w:pPr>
+            <w:r>
+              <w:rPr>
+                <w:szCs w:val="22"/>
+                <w:lang w:val="fr-FR"/>
+              </w:rPr>
+              <w:t>Aucun</w:t>
+            </w:r>
+          </w:p>
+        </w:tc>
+      </w:tr>
+      <w:tr>
+        <w:trPr>
+          <w:trHeight w:val="375"/>
+        </w:trPr>
+        <w:tc>
+          <w:tcPr>
+            <w:tcW w:w="2127" w:type="dxa"/>
+            <w:tcBorders>
+              <w:left w:val="none" w:sz="1" w:space="0" w:color="000000"/>
+              <w:bottom w:val="none" w:sz="1" w:space="0" w:color="000000"/>
+            </w:tcBorders>
+            <w:shd w:val="clear" w:color="auto" w:fill="E6E6E6"/>
+          </w:tcPr>
+          <w:p>
+            <w:pPr>
+              <w:pStyle w:val="En-tte"/>
+              <w:keepNext/>
+              <w:rPr>
+                <w:szCs w:val="22"/>
+                <w:lang w:val="fr-FR"/>
+              </w:rPr>
+            </w:pPr>
+            <w:r>
+              <w:rPr>
+                <w:szCs w:val="22"/>
+                <w:lang w:val="fr-FR"/>
+              </w:rPr>
+              <w:t>Scénario d’exception</w:t>
             </w:r>
           </w:p>
         </w:tc>
@@ -24507,7 +24694,7 @@
                 <w:szCs w:val="22"/>
                 <w:lang w:val="fr-FR"/>
               </w:rPr>
-              <w:t>Et que le système confirme que les champs obligatoires sont remplis</w:t>
+              <w:t>Et que je ne remplis pas l’ensemble des champs obligatoires</w:t>
             </w:r>
           </w:p>
           <w:p>
@@ -24529,193 +24716,6 @@
                 <w:szCs w:val="22"/>
                 <w:lang w:val="fr-FR"/>
               </w:rPr>
-              <w:t>Alors le système valide la création de compte Employé</w:t>
-            </w:r>
-          </w:p>
-        </w:tc>
-      </w:tr>
-      <w:tr>
-        <w:trPr>
-          <w:trHeight w:val="375"/>
-        </w:trPr>
-        <w:tc>
-          <w:tcPr>
-            <w:tcW w:w="2127" w:type="dxa"/>
-            <w:tcBorders>
-              <w:left w:val="none" w:sz="1" w:space="0" w:color="000000"/>
-              <w:bottom w:val="none" w:sz="1" w:space="0" w:color="000000"/>
-            </w:tcBorders>
-            <w:shd w:val="clear" w:color="auto" w:fill="E6E6E6"/>
-          </w:tcPr>
-          <w:p>
-            <w:pPr>
-              <w:pStyle w:val="En-tte"/>
-              <w:keepNext/>
-              <w:rPr>
-                <w:szCs w:val="22"/>
-                <w:lang w:val="fr-FR"/>
-              </w:rPr>
-            </w:pPr>
-            <w:r>
-              <w:rPr>
-                <w:szCs w:val="22"/>
-                <w:lang w:val="fr-FR"/>
-              </w:rPr>
-              <w:t>Scénario alternatif</w:t>
-            </w:r>
-          </w:p>
-        </w:tc>
-        <w:tc>
-          <w:tcPr>
-            <w:tcW w:w="7746" w:type="dxa"/>
-            <w:tcBorders>
-              <w:left w:val="none" w:sz="1" w:space="0" w:color="000000"/>
-              <w:bottom w:val="none" w:sz="1" w:space="0" w:color="000000"/>
-              <w:right w:val="none" w:sz="1" w:space="0" w:color="000000"/>
-            </w:tcBorders>
-            <w:shd w:val="clear" w:color="auto" w:fill="auto"/>
-          </w:tcPr>
-          <w:p>
-            <w:pPr>
-              <w:pStyle w:val="Contenudetableau"/>
-              <w:rPr>
-                <w:szCs w:val="22"/>
-                <w:lang w:val="fr-FR"/>
-              </w:rPr>
-            </w:pPr>
-            <w:r>
-              <w:rPr>
-                <w:szCs w:val="22"/>
-                <w:lang w:val="fr-FR"/>
-              </w:rPr>
-              <w:t>Aucun</w:t>
-            </w:r>
-          </w:p>
-        </w:tc>
-      </w:tr>
-      <w:tr>
-        <w:trPr>
-          <w:trHeight w:val="375"/>
-        </w:trPr>
-        <w:tc>
-          <w:tcPr>
-            <w:tcW w:w="2127" w:type="dxa"/>
-            <w:tcBorders>
-              <w:left w:val="none" w:sz="1" w:space="0" w:color="000000"/>
-              <w:bottom w:val="none" w:sz="1" w:space="0" w:color="000000"/>
-            </w:tcBorders>
-            <w:shd w:val="clear" w:color="auto" w:fill="E6E6E6"/>
-          </w:tcPr>
-          <w:p>
-            <w:pPr>
-              <w:pStyle w:val="En-tte"/>
-              <w:keepNext/>
-              <w:rPr>
-                <w:szCs w:val="22"/>
-                <w:lang w:val="fr-FR"/>
-              </w:rPr>
-            </w:pPr>
-            <w:r>
-              <w:rPr>
-                <w:szCs w:val="22"/>
-                <w:lang w:val="fr-FR"/>
-              </w:rPr>
-              <w:t>Scénario d’exception</w:t>
-            </w:r>
-          </w:p>
-        </w:tc>
-        <w:tc>
-          <w:tcPr>
-            <w:tcW w:w="7746" w:type="dxa"/>
-            <w:tcBorders>
-              <w:left w:val="none" w:sz="1" w:space="0" w:color="000000"/>
-              <w:bottom w:val="none" w:sz="1" w:space="0" w:color="000000"/>
-              <w:right w:val="none" w:sz="1" w:space="0" w:color="000000"/>
-            </w:tcBorders>
-            <w:shd w:val="clear" w:color="auto" w:fill="auto"/>
-          </w:tcPr>
-          <w:p>
-            <w:pPr>
-              <w:pStyle w:val="Contenudetableau"/>
-              <w:numPr>
-                <w:ilvl w:val="0"/>
-                <w:numId w:val="27"/>
-              </w:numPr>
-              <w:jc w:val="both"/>
-              <w:rPr>
-                <w:szCs w:val="22"/>
-                <w:lang w:val="fr-FR"/>
-              </w:rPr>
-            </w:pPr>
-            <w:r>
-              <w:rPr>
-                <w:szCs w:val="22"/>
-                <w:lang w:val="fr-FR"/>
-              </w:rPr>
-              <w:t>Étant donné que je renseigne le profil d’un compte employé</w:t>
-            </w:r>
-          </w:p>
-          <w:p>
-            <w:pPr>
-              <w:pStyle w:val="Contenudetableau"/>
-              <w:numPr>
-                <w:ilvl w:val="0"/>
-                <w:numId w:val="27"/>
-              </w:numPr>
-              <w:jc w:val="both"/>
-              <w:rPr>
-                <w:szCs w:val="22"/>
-                <w:lang w:val="fr-FR"/>
-              </w:rPr>
-            </w:pPr>
-            <w:r>
-              <w:rPr>
-                <w:szCs w:val="22"/>
-                <w:lang w:val="fr-FR"/>
-              </w:rPr>
-              <w:t>Et que je valide le profil de création de compte Employé</w:t>
-            </w:r>
-          </w:p>
-          <w:p>
-            <w:pPr>
-              <w:pStyle w:val="Contenudetableau"/>
-              <w:numPr>
-                <w:ilvl w:val="0"/>
-                <w:numId w:val="27"/>
-              </w:numPr>
-              <w:jc w:val="both"/>
-              <w:rPr>
-                <w:szCs w:val="22"/>
-                <w:lang w:val="fr-FR"/>
-              </w:rPr>
-            </w:pPr>
-            <w:r>
-              <w:rPr>
-                <w:szCs w:val="22"/>
-                <w:lang w:val="fr-FR"/>
-              </w:rPr>
-              <w:t>Et que je ne remplis pas l’ensemble des champs obligatoires</w:t>
-            </w:r>
-          </w:p>
-          <w:p>
-            <w:pPr>
-              <w:pStyle w:val="Contenudetableau"/>
-              <w:numPr>
-                <w:ilvl w:val="0"/>
-                <w:numId w:val="27"/>
-              </w:numPr>
-              <w:jc w:val="both"/>
-              <w:rPr>
-                <w:sz w:val="20"/>
-                <w:szCs w:val="20"/>
-                <w:lang w:val="fr-FR"/>
-              </w:rPr>
-            </w:pPr>
-            <w:r>
-              <w:rPr>
-                <w:szCs w:val="22"/>
-                <w:lang w:val="fr-FR"/>
-              </w:rPr>
               <w:t>Le système affiche un message d’erreur</w:t>
             </w:r>
           </w:p>
@@ -24743,7 +24743,7 @@
           <w:lang w:val="fr-FR"/>
         </w:rPr>
       </w:pPr>
-      <w:bookmarkStart w:id="47" w:name="_Toc70788611"/>
+      <w:bookmarkStart w:id="47" w:name="_Toc70790894"/>
       <w:r>
         <w:rPr>
           <w:lang w:val="fr-FR"/>
@@ -25268,7 +25268,7 @@
               <w:pStyle w:val="Contenudetableau"/>
               <w:numPr>
                 <w:ilvl w:val="0"/>
-                <w:numId w:val="28"/>
+                <w:numId w:val="27"/>
               </w:numPr>
               <w:jc w:val="both"/>
               <w:rPr>
@@ -25313,6 +25313,172 @@
                 <w:lang w:val="fr-FR"/>
               </w:rPr>
               <w:t>Scénario nominal</w:t>
+            </w:r>
+          </w:p>
+        </w:tc>
+        <w:tc>
+          <w:tcPr>
+            <w:tcW w:w="7376" w:type="dxa"/>
+            <w:tcBorders>
+              <w:left w:val="none" w:sz="1" w:space="0" w:color="000000"/>
+              <w:bottom w:val="none" w:sz="1" w:space="0" w:color="000000"/>
+              <w:right w:val="none" w:sz="1" w:space="0" w:color="000000"/>
+            </w:tcBorders>
+            <w:shd w:val="clear" w:color="auto" w:fill="auto"/>
+          </w:tcPr>
+          <w:p>
+            <w:pPr>
+              <w:pStyle w:val="Contenudetableau"/>
+              <w:numPr>
+                <w:ilvl w:val="0"/>
+                <w:numId w:val="28"/>
+              </w:numPr>
+              <w:jc w:val="both"/>
+              <w:rPr>
+                <w:szCs w:val="22"/>
+                <w:lang w:val="fr-FR"/>
+              </w:rPr>
+            </w:pPr>
+            <w:r>
+              <w:rPr>
+                <w:szCs w:val="22"/>
+                <w:lang w:val="fr-FR"/>
+              </w:rPr>
+              <w:t>Étant donné que je me rends sur la page du stock</w:t>
+            </w:r>
+          </w:p>
+          <w:p>
+            <w:pPr>
+              <w:pStyle w:val="Contenudetableau"/>
+              <w:numPr>
+                <w:ilvl w:val="0"/>
+                <w:numId w:val="28"/>
+              </w:numPr>
+              <w:jc w:val="both"/>
+              <w:rPr>
+                <w:szCs w:val="22"/>
+                <w:lang w:val="fr-FR"/>
+              </w:rPr>
+            </w:pPr>
+            <w:r>
+              <w:rPr>
+                <w:szCs w:val="22"/>
+                <w:lang w:val="fr-FR"/>
+              </w:rPr>
+              <w:t>Et que le système affiche les détails du stock par ingrédients</w:t>
+            </w:r>
+          </w:p>
+          <w:p>
+            <w:pPr>
+              <w:pStyle w:val="Contenudetableau"/>
+              <w:numPr>
+                <w:ilvl w:val="0"/>
+                <w:numId w:val="28"/>
+              </w:numPr>
+              <w:jc w:val="both"/>
+              <w:rPr>
+                <w:sz w:val="20"/>
+                <w:szCs w:val="20"/>
+                <w:lang w:val="fr-FR"/>
+              </w:rPr>
+            </w:pPr>
+            <w:r>
+              <w:rPr>
+                <w:szCs w:val="22"/>
+                <w:lang w:val="fr-FR"/>
+              </w:rPr>
+              <w:t>Les différents stocks sont correctement achalandés</w:t>
+            </w:r>
+          </w:p>
+        </w:tc>
+      </w:tr>
+      <w:tr>
+        <w:trPr>
+          <w:trHeight w:val="375"/>
+        </w:trPr>
+        <w:tc>
+          <w:tcPr>
+            <w:tcW w:w="2497" w:type="dxa"/>
+            <w:tcBorders>
+              <w:left w:val="none" w:sz="1" w:space="0" w:color="000000"/>
+              <w:bottom w:val="none" w:sz="1" w:space="0" w:color="000000"/>
+            </w:tcBorders>
+            <w:shd w:val="clear" w:color="auto" w:fill="E6E6E6"/>
+          </w:tcPr>
+          <w:p>
+            <w:pPr>
+              <w:pStyle w:val="En-tte"/>
+              <w:keepNext/>
+              <w:rPr>
+                <w:szCs w:val="22"/>
+                <w:lang w:val="fr-FR"/>
+              </w:rPr>
+            </w:pPr>
+            <w:r>
+              <w:rPr>
+                <w:szCs w:val="22"/>
+                <w:lang w:val="fr-FR"/>
+              </w:rPr>
+              <w:t>Scénario alternatif</w:t>
+            </w:r>
+          </w:p>
+        </w:tc>
+        <w:tc>
+          <w:tcPr>
+            <w:tcW w:w="7376" w:type="dxa"/>
+            <w:tcBorders>
+              <w:left w:val="none" w:sz="1" w:space="0" w:color="000000"/>
+              <w:bottom w:val="none" w:sz="1" w:space="0" w:color="000000"/>
+              <w:right w:val="none" w:sz="1" w:space="0" w:color="000000"/>
+            </w:tcBorders>
+            <w:shd w:val="clear" w:color="auto" w:fill="auto"/>
+          </w:tcPr>
+          <w:p>
+            <w:pPr>
+              <w:pStyle w:val="Contenudetableau"/>
+              <w:rPr>
+                <w:szCs w:val="22"/>
+                <w:lang w:val="fr-FR"/>
+              </w:rPr>
+            </w:pPr>
+            <w:r>
+              <w:rPr>
+                <w:szCs w:val="22"/>
+                <w:lang w:val="fr-FR"/>
+              </w:rPr>
+              <w:t>Aucun</w:t>
+            </w:r>
+          </w:p>
+        </w:tc>
+      </w:tr>
+      <w:tr>
+        <w:trPr>
+          <w:trHeight w:val="375"/>
+        </w:trPr>
+        <w:tc>
+          <w:tcPr>
+            <w:tcW w:w="2497" w:type="dxa"/>
+            <w:tcBorders>
+              <w:left w:val="none" w:sz="1" w:space="0" w:color="000000"/>
+              <w:bottom w:val="none" w:sz="1" w:space="0" w:color="000000"/>
+            </w:tcBorders>
+            <w:shd w:val="clear" w:color="auto" w:fill="E6E6E6"/>
+          </w:tcPr>
+          <w:p>
+            <w:pPr>
+              <w:pStyle w:val="En-tte"/>
+              <w:keepNext/>
+              <w:rPr>
+                <w:szCs w:val="22"/>
+                <w:lang w:val="fr-FR"/>
+              </w:rPr>
+            </w:pPr>
+            <w:r>
+              <w:rPr>
+                <w:szCs w:val="22"/>
+                <w:lang w:val="fr-FR"/>
+              </w:rPr>
+              <w:t>Scénario d’exception</w:t>
             </w:r>
           </w:p>
         </w:tc>
@@ -25377,190 +25543,24 @@
               </w:numPr>
               <w:jc w:val="both"/>
               <w:rPr>
-                <w:sz w:val="20"/>
-                <w:szCs w:val="20"/>
-                <w:lang w:val="fr-FR"/>
-              </w:rPr>
-            </w:pPr>
-            <w:r>
-              <w:rPr>
-                <w:szCs w:val="22"/>
-                <w:lang w:val="fr-FR"/>
-              </w:rPr>
-              <w:t>Les différents stocks sont correctement achalandés</w:t>
-            </w:r>
-          </w:p>
-        </w:tc>
-      </w:tr>
-      <w:tr>
-        <w:trPr>
-          <w:trHeight w:val="375"/>
-        </w:trPr>
-        <w:tc>
-          <w:tcPr>
-            <w:tcW w:w="2497" w:type="dxa"/>
-            <w:tcBorders>
-              <w:left w:val="none" w:sz="1" w:space="0" w:color="000000"/>
-              <w:bottom w:val="none" w:sz="1" w:space="0" w:color="000000"/>
-            </w:tcBorders>
-            <w:shd w:val="clear" w:color="auto" w:fill="E6E6E6"/>
-          </w:tcPr>
-          <w:p>
-            <w:pPr>
-              <w:pStyle w:val="En-tte"/>
-              <w:keepNext/>
-              <w:rPr>
-                <w:szCs w:val="22"/>
-                <w:lang w:val="fr-FR"/>
-              </w:rPr>
-            </w:pPr>
-            <w:r>
-              <w:rPr>
-                <w:szCs w:val="22"/>
-                <w:lang w:val="fr-FR"/>
-              </w:rPr>
-              <w:t>Scénario alternatif</w:t>
-            </w:r>
-          </w:p>
-        </w:tc>
-        <w:tc>
-          <w:tcPr>
-            <w:tcW w:w="7376" w:type="dxa"/>
-            <w:tcBorders>
-              <w:left w:val="none" w:sz="1" w:space="0" w:color="000000"/>
-              <w:bottom w:val="none" w:sz="1" w:space="0" w:color="000000"/>
-              <w:right w:val="none" w:sz="1" w:space="0" w:color="000000"/>
-            </w:tcBorders>
-            <w:shd w:val="clear" w:color="auto" w:fill="auto"/>
-          </w:tcPr>
-          <w:p>
-            <w:pPr>
-              <w:pStyle w:val="Contenudetableau"/>
-              <w:rPr>
-                <w:szCs w:val="22"/>
-                <w:lang w:val="fr-FR"/>
-              </w:rPr>
-            </w:pPr>
-            <w:r>
-              <w:rPr>
-                <w:szCs w:val="22"/>
-                <w:lang w:val="fr-FR"/>
-              </w:rPr>
-              <w:t>Aucun</w:t>
-            </w:r>
-          </w:p>
-        </w:tc>
-      </w:tr>
-      <w:tr>
-        <w:trPr>
-          <w:trHeight w:val="375"/>
-        </w:trPr>
-        <w:tc>
-          <w:tcPr>
-            <w:tcW w:w="2497" w:type="dxa"/>
-            <w:tcBorders>
-              <w:left w:val="none" w:sz="1" w:space="0" w:color="000000"/>
-              <w:bottom w:val="none" w:sz="1" w:space="0" w:color="000000"/>
-            </w:tcBorders>
-            <w:shd w:val="clear" w:color="auto" w:fill="E6E6E6"/>
-          </w:tcPr>
-          <w:p>
-            <w:pPr>
-              <w:pStyle w:val="En-tte"/>
-              <w:keepNext/>
-              <w:rPr>
-                <w:szCs w:val="22"/>
-                <w:lang w:val="fr-FR"/>
-              </w:rPr>
-            </w:pPr>
-            <w:r>
-              <w:rPr>
-                <w:szCs w:val="22"/>
-                <w:lang w:val="fr-FR"/>
-              </w:rPr>
-              <w:t>Scénario d’exception</w:t>
-            </w:r>
-          </w:p>
-        </w:tc>
-        <w:tc>
-          <w:tcPr>
-            <w:tcW w:w="7376" w:type="dxa"/>
-            <w:tcBorders>
-              <w:left w:val="none" w:sz="1" w:space="0" w:color="000000"/>
-              <w:bottom w:val="none" w:sz="1" w:space="0" w:color="000000"/>
-              <w:right w:val="none" w:sz="1" w:space="0" w:color="000000"/>
-            </w:tcBorders>
-            <w:shd w:val="clear" w:color="auto" w:fill="auto"/>
-          </w:tcPr>
+                <w:szCs w:val="22"/>
+                <w:lang w:val="fr-FR"/>
+              </w:rPr>
+            </w:pPr>
+            <w:r>
+              <w:rPr>
+                <w:szCs w:val="22"/>
+                <w:lang w:val="fr-FR"/>
+              </w:rPr>
+              <w:t>Et que certains ingrédients sont proches de la rupture de stock</w:t>
+            </w:r>
+          </w:p>
           <w:p>
             <w:pPr>
               <w:pStyle w:val="Contenudetableau"/>
               <w:numPr>
                 <w:ilvl w:val="0"/>
-                <w:numId w:val="30"/>
-              </w:numPr>
-              <w:jc w:val="both"/>
-              <w:rPr>
-                <w:szCs w:val="22"/>
-                <w:lang w:val="fr-FR"/>
-              </w:rPr>
-            </w:pPr>
-            <w:r>
-              <w:rPr>
-                <w:szCs w:val="22"/>
-                <w:lang w:val="fr-FR"/>
-              </w:rPr>
-              <w:t>Étant donné que je me rends sur la page du stock</w:t>
-            </w:r>
-          </w:p>
-          <w:p>
-            <w:pPr>
-              <w:pStyle w:val="Contenudetableau"/>
-              <w:numPr>
-                <w:ilvl w:val="0"/>
-                <w:numId w:val="30"/>
-              </w:numPr>
-              <w:jc w:val="both"/>
-              <w:rPr>
-                <w:szCs w:val="22"/>
-                <w:lang w:val="fr-FR"/>
-              </w:rPr>
-            </w:pPr>
-            <w:r>
-              <w:rPr>
-                <w:szCs w:val="22"/>
-                <w:lang w:val="fr-FR"/>
-              </w:rPr>
-              <w:t>Et que le système affiche les détails du stock par ingrédients</w:t>
-            </w:r>
-          </w:p>
-          <w:p>
-            <w:pPr>
-              <w:pStyle w:val="Contenudetableau"/>
-              <w:numPr>
-                <w:ilvl w:val="0"/>
-                <w:numId w:val="30"/>
-              </w:numPr>
-              <w:jc w:val="both"/>
-              <w:rPr>
-                <w:szCs w:val="22"/>
-                <w:lang w:val="fr-FR"/>
-              </w:rPr>
-            </w:pPr>
-            <w:r>
-              <w:rPr>
-                <w:szCs w:val="22"/>
-                <w:lang w:val="fr-FR"/>
-              </w:rPr>
-              <w:t>Et que certains ingrédients sont proches de la rupture de stock</w:t>
-            </w:r>
-          </w:p>
-          <w:p>
-            <w:pPr>
-              <w:pStyle w:val="Contenudetableau"/>
-              <w:numPr>
-                <w:ilvl w:val="0"/>
-                <w:numId w:val="30"/>
+                <w:numId w:val="29"/>
               </w:numPr>
               <w:jc w:val="both"/>
               <w:rPr>
@@ -25601,7 +25601,7 @@
           <w:lang w:val="fr-FR"/>
         </w:rPr>
       </w:pPr>
-      <w:bookmarkStart w:id="48" w:name="_Toc70788612"/>
+      <w:bookmarkStart w:id="48" w:name="_Toc70790895"/>
       <w:r>
         <w:rPr>
           <w:lang w:val="fr-FR"/>
@@ -26126,7 +26126,7 @@
               <w:pStyle w:val="Contenudetableau"/>
               <w:numPr>
                 <w:ilvl w:val="0"/>
-                <w:numId w:val="31"/>
+                <w:numId w:val="30"/>
               </w:numPr>
               <w:jc w:val="both"/>
               <w:rPr>
@@ -26189,7 +26189,7 @@
               <w:pStyle w:val="Contenudetableau"/>
               <w:numPr>
                 <w:ilvl w:val="0"/>
-                <w:numId w:val="32"/>
+                <w:numId w:val="31"/>
               </w:numPr>
               <w:jc w:val="both"/>
               <w:rPr>
@@ -26210,7 +26210,7 @@
               <w:pStyle w:val="Contenudetableau"/>
               <w:numPr>
                 <w:ilvl w:val="0"/>
-                <w:numId w:val="32"/>
+                <w:numId w:val="31"/>
               </w:numPr>
               <w:jc w:val="both"/>
               <w:rPr>
@@ -26231,7 +26231,7 @@
               <w:pStyle w:val="Contenudetableau"/>
               <w:numPr>
                 <w:ilvl w:val="0"/>
-                <w:numId w:val="32"/>
+                <w:numId w:val="31"/>
               </w:numPr>
               <w:jc w:val="both"/>
               <w:rPr>
@@ -26252,7 +26252,7 @@
               <w:pStyle w:val="Contenudetableau"/>
               <w:numPr>
                 <w:ilvl w:val="0"/>
-                <w:numId w:val="32"/>
+                <w:numId w:val="31"/>
               </w:numPr>
               <w:jc w:val="both"/>
               <w:rPr>
@@ -26273,7 +26273,7 @@
               <w:pStyle w:val="Contenudetableau"/>
               <w:numPr>
                 <w:ilvl w:val="0"/>
-                <w:numId w:val="32"/>
+                <w:numId w:val="31"/>
               </w:numPr>
               <w:jc w:val="both"/>
               <w:rPr>
@@ -26421,7 +26421,7 @@
       <w:pPr>
         <w:pStyle w:val="Titre1"/>
       </w:pPr>
-      <w:bookmarkStart w:id="49" w:name="_Toc70788613"/>
+      <w:bookmarkStart w:id="49" w:name="_Toc70790896"/>
       <w:proofErr w:type="spellStart"/>
       <w:r>
         <w:lastRenderedPageBreak/>
@@ -28299,7 +28299,7 @@
   <w:abstractNum w:abstractNumId="8" w15:restartNumberingAfterBreak="0">
     <w:nsid w:val="1042766C"/>
     <w:multiLevelType w:val="hybridMultilevel"/>
-    <w:tmpl w:val="8AF66F74"/>
+    <w:tmpl w:val="50DA3D02"/>
     <w:lvl w:ilvl="0" w:tplc="040C000F">
       <w:start w:val="1"/>
       <w:numFmt w:val="decimal"/>
@@ -28469,92 +28469,6 @@
     </w:lvl>
   </w:abstractNum>
   <w:abstractNum w:abstractNumId="10" w15:restartNumberingAfterBreak="0">
-    <w:nsid w:val="181F1DA6"/>
-    <w:multiLevelType w:val="hybridMultilevel"/>
-    <w:tmpl w:val="8AF66F74"/>
-    <w:lvl w:ilvl="0" w:tplc="040C000F">
-      <w:start w:val="1"/>
-      <w:numFmt w:val="decimal"/>
-      <w:lvlText w:val="%1."/>
-      <w:lvlJc w:val="left"/>
-      <w:pPr>
-        <w:ind w:left="720" w:hanging="360"/>
-      </w:pPr>
-    </w:lvl>
-    <w:lvl w:ilvl="1" w:tplc="040C0019" w:tentative="1">
-      <w:start w:val="1"/>
-      <w:numFmt w:val="lowerLetter"/>
-      <w:lvlText w:val="%2."/>
-      <w:lvlJc w:val="left"/>
-      <w:pPr>
-        <w:ind w:left="1440" w:hanging="360"/>
-      </w:pPr>
-    </w:lvl>
-    <w:lvl w:ilvl="2" w:tplc="040C001B" w:tentative="1">
-      <w:start w:val="1"/>
-      <w:numFmt w:val="lowerRoman"/>
-      <w:lvlText w:val="%3."/>
-      <w:lvlJc w:val="right"/>
-      <w:pPr>
-        <w:ind w:left="2160" w:hanging="180"/>
-      </w:pPr>
-    </w:lvl>
-    <w:lvl w:ilvl="3" w:tplc="040C000F" w:tentative="1">
-      <w:start w:val="1"/>
-      <w:numFmt w:val="decimal"/>
-      <w:lvlText w:val="%4."/>
-      <w:lvlJc w:val="left"/>
-      <w:pPr>
-        <w:ind w:left="2880" w:hanging="360"/>
-      </w:pPr>
-    </w:lvl>
-    <w:lvl w:ilvl="4" w:tplc="040C0019" w:tentative="1">
-      <w:start w:val="1"/>
-      <w:numFmt w:val="lowerLetter"/>
-      <w:lvlText w:val="%5."/>
-      <w:lvlJc w:val="left"/>
-      <w:pPr>
-        <w:ind w:left="3600" w:hanging="360"/>
-      </w:pPr>
-    </w:lvl>
-    <w:lvl w:ilvl="5" w:tplc="040C001B" w:tentative="1">
-      <w:start w:val="1"/>
-      <w:numFmt w:val="lowerRoman"/>
-      <w:lvlText w:val="%6."/>
-      <w:lvlJc w:val="right"/>
-      <w:pPr>
-        <w:ind w:left="4320" w:hanging="180"/>
-      </w:pPr>
-    </w:lvl>
-    <w:lvl w:ilvl="6" w:tplc="040C000F" w:tentative="1">
-      <w:start w:val="1"/>
-      <w:numFmt w:val="decimal"/>
-      <w:lvlText w:val="%7."/>
-      <w:lvlJc w:val="left"/>
-      <w:pPr>
-        <w:ind w:left="5040" w:hanging="360"/>
-      </w:pPr>
-    </w:lvl>
-    <w:lvl w:ilvl="7" w:tplc="040C0019" w:tentative="1">
-      <w:start w:val="1"/>
-      <w:numFmt w:val="lowerLetter"/>
-      <w:lvlText w:val="%8."/>
-      <w:lvlJc w:val="left"/>
-      <w:pPr>
-        <w:ind w:left="5760" w:hanging="360"/>
-      </w:pPr>
-    </w:lvl>
-    <w:lvl w:ilvl="8" w:tplc="040C001B" w:tentative="1">
-      <w:start w:val="1"/>
-      <w:numFmt w:val="lowerRoman"/>
-      <w:lvlText w:val="%9."/>
-      <w:lvlJc w:val="right"/>
-      <w:pPr>
-        <w:ind w:left="6480" w:hanging="180"/>
-      </w:pPr>
-    </w:lvl>
-  </w:abstractNum>
-  <w:abstractNum w:abstractNumId="11" w15:restartNumberingAfterBreak="0">
     <w:nsid w:val="19B32295"/>
     <w:multiLevelType w:val="hybridMultilevel"/>
     <w:tmpl w:val="392EE104"/>
@@ -28667,7 +28581,7 @@
       </w:rPr>
     </w:lvl>
   </w:abstractNum>
-  <w:abstractNum w:abstractNumId="12" w15:restartNumberingAfterBreak="0">
+  <w:abstractNum w:abstractNumId="11" w15:restartNumberingAfterBreak="0">
     <w:nsid w:val="1A845D88"/>
     <w:multiLevelType w:val="hybridMultilevel"/>
     <w:tmpl w:val="A98023FA"/>
@@ -28756,7 +28670,7 @@
       </w:pPr>
     </w:lvl>
   </w:abstractNum>
-  <w:abstractNum w:abstractNumId="13" w15:restartNumberingAfterBreak="0">
+  <w:abstractNum w:abstractNumId="12" w15:restartNumberingAfterBreak="0">
     <w:nsid w:val="1D296336"/>
     <w:multiLevelType w:val="hybridMultilevel"/>
     <w:tmpl w:val="E8383F40"/>
@@ -28842,7 +28756,7 @@
       </w:pPr>
     </w:lvl>
   </w:abstractNum>
-  <w:abstractNum w:abstractNumId="14" w15:restartNumberingAfterBreak="0">
+  <w:abstractNum w:abstractNumId="13" w15:restartNumberingAfterBreak="0">
     <w:nsid w:val="1E2240F5"/>
     <w:multiLevelType w:val="hybridMultilevel"/>
     <w:tmpl w:val="E4A660BA"/>
@@ -28955,7 +28869,7 @@
       </w:rPr>
     </w:lvl>
   </w:abstractNum>
-  <w:abstractNum w:abstractNumId="15" w15:restartNumberingAfterBreak="0">
+  <w:abstractNum w:abstractNumId="14" w15:restartNumberingAfterBreak="0">
     <w:nsid w:val="216265BE"/>
     <w:multiLevelType w:val="hybridMultilevel"/>
     <w:tmpl w:val="D96A5FBE"/>
@@ -29068,7 +28982,7 @@
       </w:rPr>
     </w:lvl>
   </w:abstractNum>
-  <w:abstractNum w:abstractNumId="16" w15:restartNumberingAfterBreak="0">
+  <w:abstractNum w:abstractNumId="15" w15:restartNumberingAfterBreak="0">
     <w:nsid w:val="298E66C6"/>
     <w:multiLevelType w:val="hybridMultilevel"/>
     <w:tmpl w:val="F2101278"/>
@@ -29154,7 +29068,7 @@
       </w:pPr>
     </w:lvl>
   </w:abstractNum>
-  <w:abstractNum w:abstractNumId="17" w15:restartNumberingAfterBreak="0">
+  <w:abstractNum w:abstractNumId="16" w15:restartNumberingAfterBreak="0">
     <w:nsid w:val="2C922267"/>
     <w:multiLevelType w:val="hybridMultilevel"/>
     <w:tmpl w:val="F940927E"/>
@@ -29267,7 +29181,7 @@
       </w:rPr>
     </w:lvl>
   </w:abstractNum>
-  <w:abstractNum w:abstractNumId="18" w15:restartNumberingAfterBreak="0">
+  <w:abstractNum w:abstractNumId="17" w15:restartNumberingAfterBreak="0">
     <w:nsid w:val="2F8E270D"/>
     <w:multiLevelType w:val="hybridMultilevel"/>
     <w:tmpl w:val="A7F03A82"/>
@@ -29380,7 +29294,7 @@
       </w:rPr>
     </w:lvl>
   </w:abstractNum>
-  <w:abstractNum w:abstractNumId="19" w15:restartNumberingAfterBreak="0">
+  <w:abstractNum w:abstractNumId="18" w15:restartNumberingAfterBreak="0">
     <w:nsid w:val="395A6AB5"/>
     <w:multiLevelType w:val="hybridMultilevel"/>
     <w:tmpl w:val="A67EC7CE"/>
@@ -29493,12 +29407,101 @@
       </w:rPr>
     </w:lvl>
   </w:abstractNum>
-  <w:abstractNum w:abstractNumId="20" w15:restartNumberingAfterBreak="0">
+  <w:abstractNum w:abstractNumId="19" w15:restartNumberingAfterBreak="0">
     <w:nsid w:val="3B100D30"/>
     <w:multiLevelType w:val="hybridMultilevel"/>
     <w:tmpl w:val="261099DC"/>
     <w:lvl w:ilvl="0" w:tplc="AC70DBC2">
       <w:start w:val="1"/>
+      <w:numFmt w:val="decimal"/>
+      <w:lvlText w:val="%1."/>
+      <w:lvlJc w:val="left"/>
+      <w:pPr>
+        <w:ind w:left="720" w:hanging="360"/>
+      </w:pPr>
+      <w:rPr>
+        <w:rFonts w:hint="default"/>
+      </w:rPr>
+    </w:lvl>
+    <w:lvl w:ilvl="1" w:tplc="040C0019" w:tentative="1">
+      <w:start w:val="1"/>
+      <w:numFmt w:val="lowerLetter"/>
+      <w:lvlText w:val="%2."/>
+      <w:lvlJc w:val="left"/>
+      <w:pPr>
+        <w:ind w:left="1440" w:hanging="360"/>
+      </w:pPr>
+    </w:lvl>
+    <w:lvl w:ilvl="2" w:tplc="040C001B" w:tentative="1">
+      <w:start w:val="1"/>
+      <w:numFmt w:val="lowerRoman"/>
+      <w:lvlText w:val="%3."/>
+      <w:lvlJc w:val="right"/>
+      <w:pPr>
+        <w:ind w:left="2160" w:hanging="180"/>
+      </w:pPr>
+    </w:lvl>
+    <w:lvl w:ilvl="3" w:tplc="040C000F" w:tentative="1">
+      <w:start w:val="1"/>
+      <w:numFmt w:val="decimal"/>
+      <w:lvlText w:val="%4."/>
+      <w:lvlJc w:val="left"/>
+      <w:pPr>
+        <w:ind w:left="2880" w:hanging="360"/>
+      </w:pPr>
+    </w:lvl>
+    <w:lvl w:ilvl="4" w:tplc="040C0019" w:tentative="1">
+      <w:start w:val="1"/>
+      <w:numFmt w:val="lowerLetter"/>
+      <w:lvlText w:val="%5."/>
+      <w:lvlJc w:val="left"/>
+      <w:pPr>
+        <w:ind w:left="3600" w:hanging="360"/>
+      </w:pPr>
+    </w:lvl>
+    <w:lvl w:ilvl="5" w:tplc="040C001B" w:tentative="1">
+      <w:start w:val="1"/>
+      <w:numFmt w:val="lowerRoman"/>
+      <w:lvlText w:val="%6."/>
+      <w:lvlJc w:val="right"/>
+      <w:pPr>
+        <w:ind w:left="4320" w:hanging="180"/>
+      </w:pPr>
+    </w:lvl>
+    <w:lvl w:ilvl="6" w:tplc="040C000F" w:tentative="1">
+      <w:start w:val="1"/>
+      <w:numFmt w:val="decimal"/>
+      <w:lvlText w:val="%7."/>
+      <w:lvlJc w:val="left"/>
+      <w:pPr>
+        <w:ind w:left="5040" w:hanging="360"/>
+      </w:pPr>
+    </w:lvl>
+    <w:lvl w:ilvl="7" w:tplc="040C0019" w:tentative="1">
+      <w:start w:val="1"/>
+      <w:numFmt w:val="lowerLetter"/>
+      <w:lvlText w:val="%8."/>
+      <w:lvlJc w:val="left"/>
+      <w:pPr>
+        <w:ind w:left="5760" w:hanging="360"/>
+      </w:pPr>
+    </w:lvl>
+    <w:lvl w:ilvl="8" w:tplc="040C001B" w:tentative="1">
+      <w:start w:val="1"/>
+      <w:numFmt w:val="lowerRoman"/>
+      <w:lvlText w:val="%9."/>
+      <w:lvlJc w:val="right"/>
+      <w:pPr>
+        <w:ind w:left="6480" w:hanging="180"/>
+      </w:pPr>
+    </w:lvl>
+  </w:abstractNum>
+  <w:abstractNum w:abstractNumId="20" w15:restartNumberingAfterBreak="0">
+    <w:nsid w:val="3B1D03B1"/>
+    <w:multiLevelType w:val="hybridMultilevel"/>
+    <w:tmpl w:val="6810A12A"/>
+    <w:lvl w:ilvl="0" w:tplc="0CC686FE">
+      <w:start w:val="2"/>
       <w:numFmt w:val="decimal"/>
       <w:lvlText w:val="%1."/>
       <w:lvlJc w:val="left"/>
@@ -30583,6 +30586,92 @@
     </w:lvl>
   </w:abstractNum>
   <w:abstractNum w:abstractNumId="32" w15:restartNumberingAfterBreak="0">
+    <w:nsid w:val="683E5A5C"/>
+    <w:multiLevelType w:val="hybridMultilevel"/>
+    <w:tmpl w:val="50DA3D02"/>
+    <w:lvl w:ilvl="0" w:tplc="040C000F">
+      <w:start w:val="1"/>
+      <w:numFmt w:val="decimal"/>
+      <w:lvlText w:val="%1."/>
+      <w:lvlJc w:val="left"/>
+      <w:pPr>
+        <w:ind w:left="720" w:hanging="360"/>
+      </w:pPr>
+    </w:lvl>
+    <w:lvl w:ilvl="1" w:tplc="040C0019" w:tentative="1">
+      <w:start w:val="1"/>
+      <w:numFmt w:val="lowerLetter"/>
+      <w:lvlText w:val="%2."/>
+      <w:lvlJc w:val="left"/>
+      <w:pPr>
+        <w:ind w:left="1440" w:hanging="360"/>
+      </w:pPr>
+    </w:lvl>
+    <w:lvl w:ilvl="2" w:tplc="040C001B" w:tentative="1">
+      <w:start w:val="1"/>
+      <w:numFmt w:val="lowerRoman"/>
+      <w:lvlText w:val="%3."/>
+      <w:lvlJc w:val="right"/>
+      <w:pPr>
+        <w:ind w:left="2160" w:hanging="180"/>
+      </w:pPr>
+    </w:lvl>
+    <w:lvl w:ilvl="3" w:tplc="040C000F" w:tentative="1">
+      <w:start w:val="1"/>
+      <w:numFmt w:val="decimal"/>
+      <w:lvlText w:val="%4."/>
+      <w:lvlJc w:val="left"/>
+      <w:pPr>
+        <w:ind w:left="2880" w:hanging="360"/>
+      </w:pPr>
+    </w:lvl>
+    <w:lvl w:ilvl="4" w:tplc="040C0019" w:tentative="1">
+      <w:start w:val="1"/>
+      <w:numFmt w:val="lowerLetter"/>
+      <w:lvlText w:val="%5."/>
+      <w:lvlJc w:val="left"/>
+      <w:pPr>
+        <w:ind w:left="3600" w:hanging="360"/>
+      </w:pPr>
+    </w:lvl>
+    <w:lvl w:ilvl="5" w:tplc="040C001B" w:tentative="1">
+      <w:start w:val="1"/>
+      <w:numFmt w:val="lowerRoman"/>
+      <w:lvlText w:val="%6."/>
+      <w:lvlJc w:val="right"/>
+      <w:pPr>
+        <w:ind w:left="4320" w:hanging="180"/>
+      </w:pPr>
+    </w:lvl>
+    <w:lvl w:ilvl="6" w:tplc="040C000F" w:tentative="1">
+      <w:start w:val="1"/>
+      <w:numFmt w:val="decimal"/>
+      <w:lvlText w:val="%7."/>
+      <w:lvlJc w:val="left"/>
+      <w:pPr>
+        <w:ind w:left="5040" w:hanging="360"/>
+      </w:pPr>
+    </w:lvl>
+    <w:lvl w:ilvl="7" w:tplc="040C0019" w:tentative="1">
+      <w:start w:val="1"/>
+      <w:numFmt w:val="lowerLetter"/>
+      <w:lvlText w:val="%8."/>
+      <w:lvlJc w:val="left"/>
+      <w:pPr>
+        <w:ind w:left="5760" w:hanging="360"/>
+      </w:pPr>
+    </w:lvl>
+    <w:lvl w:ilvl="8" w:tplc="040C001B" w:tentative="1">
+      <w:start w:val="1"/>
+      <w:numFmt w:val="lowerRoman"/>
+      <w:lvlText w:val="%9."/>
+      <w:lvlJc w:val="right"/>
+      <w:pPr>
+        <w:ind w:left="6480" w:hanging="180"/>
+      </w:pPr>
+    </w:lvl>
+  </w:abstractNum>
+  <w:abstractNum w:abstractNumId="33" w15:restartNumberingAfterBreak="0">
     <w:nsid w:val="68683A71"/>
     <w:multiLevelType w:val="hybridMultilevel"/>
     <w:tmpl w:val="CA0EF6BC"/>
@@ -30666,119 +30755,6 @@
       <w:pPr>
         <w:ind w:left="6480" w:hanging="180"/>
       </w:pPr>
-    </w:lvl>
-  </w:abstractNum>
-  <w:abstractNum w:abstractNumId="33" w15:restartNumberingAfterBreak="0">
-    <w:nsid w:val="6893232C"/>
-    <w:multiLevelType w:val="hybridMultilevel"/>
-    <w:tmpl w:val="01F68D80"/>
-    <w:lvl w:ilvl="0" w:tplc="040C0001">
-      <w:start w:val="1"/>
-      <w:numFmt w:val="bullet"/>
-      <w:lvlText w:val=""/>
-      <w:lvlJc w:val="left"/>
-      <w:pPr>
-        <w:ind w:left="1069" w:hanging="360"/>
-      </w:pPr>
-      <w:rPr>
-        <w:rFonts w:ascii="Symbol" w:hAnsi="Symbol" w:hint="default"/>
-      </w:rPr>
-    </w:lvl>
-    <w:lvl w:ilvl="1" w:tplc="040C0003" w:tentative="1">
-      <w:start w:val="1"/>
-      <w:numFmt w:val="bullet"/>
-      <w:lvlText w:val="o"/>
-      <w:lvlJc w:val="left"/>
-      <w:pPr>
-        <w:ind w:left="1789" w:hanging="360"/>
-      </w:pPr>
-      <w:rPr>
-        <w:rFonts w:ascii="Courier New" w:hAnsi="Courier New" w:cs="Courier New" w:hint="default"/>
-      </w:rPr>
-    </w:lvl>
-    <w:lvl w:ilvl="2" w:tplc="040C0005" w:tentative="1">
-      <w:start w:val="1"/>
-      <w:numFmt w:val="bullet"/>
-      <w:lvlText w:val=""/>
-      <w:lvlJc w:val="left"/>
-      <w:pPr>
-        <w:ind w:left="2509" w:hanging="360"/>
-      </w:pPr>
-      <w:rPr>
-        <w:rFonts w:ascii="Wingdings" w:hAnsi="Wingdings" w:hint="default"/>
-      </w:rPr>
-    </w:lvl>
-    <w:lvl w:ilvl="3" w:tplc="040C0001" w:tentative="1">
-      <w:start w:val="1"/>
-      <w:numFmt w:val="bullet"/>
-      <w:lvlText w:val=""/>
-      <w:lvlJc w:val="left"/>
-      <w:pPr>
-        <w:ind w:left="3229" w:hanging="360"/>
-      </w:pPr>
-      <w:rPr>
-        <w:rFonts w:ascii="Symbol" w:hAnsi="Symbol" w:hint="default"/>
-      </w:rPr>
-    </w:lvl>
-    <w:lvl w:ilvl="4" w:tplc="040C0003" w:tentative="1">
-      <w:start w:val="1"/>
-      <w:numFmt w:val="bullet"/>
-      <w:lvlText w:val="o"/>
-      <w:lvlJc w:val="left"/>
-      <w:pPr>
-        <w:ind w:left="3949" w:hanging="360"/>
-      </w:pPr>
-      <w:rPr>
-        <w:rFonts w:ascii="Courier New" w:hAnsi="Courier New" w:cs="Courier New" w:hint="default"/>
-      </w:rPr>
-    </w:lvl>
-    <w:lvl w:ilvl="5" w:tplc="040C0005" w:tentative="1">
-      <w:start w:val="1"/>
-      <w:numFmt w:val="bullet"/>
-      <w:lvlText w:val=""/>
-      <w:lvlJc w:val="left"/>
-      <w:pPr>
-        <w:ind w:left="4669" w:hanging="360"/>
-      </w:pPr>
-      <w:rPr>
-        <w:rFonts w:ascii="Wingdings" w:hAnsi="Wingdings" w:hint="default"/>
-      </w:rPr>
-    </w:lvl>
-    <w:lvl w:ilvl="6" w:tplc="040C0001" w:tentative="1">
-      <w:start w:val="1"/>
-      <w:numFmt w:val="bullet"/>
-      <w:lvlText w:val=""/>
-      <w:lvlJc w:val="left"/>
-      <w:pPr>
-        <w:ind w:left="5389" w:hanging="360"/>
-      </w:pPr>
-      <w:rPr>
-        <w:rFonts w:ascii="Symbol" w:hAnsi="Symbol" w:hint="default"/>
-      </w:rPr>
-    </w:lvl>
-    <w:lvl w:ilvl="7" w:tplc="040C0003" w:tentative="1">
-      <w:start w:val="1"/>
-      <w:numFmt w:val="bullet"/>
-      <w:lvlText w:val="o"/>
-      <w:lvlJc w:val="left"/>
-      <w:pPr>
-        <w:ind w:left="6109" w:hanging="360"/>
-      </w:pPr>
-      <w:rPr>
-        <w:rFonts w:ascii="Courier New" w:hAnsi="Courier New" w:cs="Courier New" w:hint="default"/>
-      </w:rPr>
-    </w:lvl>
-    <w:lvl w:ilvl="8" w:tplc="040C0005" w:tentative="1">
-      <w:start w:val="1"/>
-      <w:numFmt w:val="bullet"/>
-      <w:lvlText w:val=""/>
-      <w:lvlJc w:val="left"/>
-      <w:pPr>
-        <w:ind w:left="6829" w:hanging="360"/>
-      </w:pPr>
-      <w:rPr>
-        <w:rFonts w:ascii="Wingdings" w:hAnsi="Wingdings" w:hint="default"/>
-      </w:rPr>
     </w:lvl>
   </w:abstractNum>
   <w:abstractNum w:abstractNumId="34" w15:restartNumberingAfterBreak="0">
@@ -31106,13 +31082,13 @@
     <w:abstractNumId w:val="34"/>
   </w:num>
   <w:num w:numId="4">
-    <w:abstractNumId w:val="16"/>
+    <w:abstractNumId w:val="15"/>
   </w:num>
   <w:num w:numId="5">
     <w:abstractNumId w:val="6"/>
   </w:num>
   <w:num w:numId="6">
-    <w:abstractNumId w:val="17"/>
+    <w:abstractNumId w:val="16"/>
   </w:num>
   <w:num w:numId="7">
     <w:abstractNumId w:val="4"/>
@@ -31127,85 +31103,85 @@
     <w:abstractNumId w:val="5"/>
   </w:num>
   <w:num w:numId="11">
-    <w:abstractNumId w:val="15"/>
+    <w:abstractNumId w:val="14"/>
   </w:num>
   <w:num w:numId="12">
     <w:abstractNumId w:val="3"/>
   </w:num>
   <w:num w:numId="13">
+    <w:abstractNumId w:val="27"/>
+  </w:num>
+  <w:num w:numId="14">
+    <w:abstractNumId w:val="7"/>
+  </w:num>
+  <w:num w:numId="15">
+    <w:abstractNumId w:val="11"/>
+  </w:num>
+  <w:num w:numId="16">
+    <w:abstractNumId w:val="8"/>
+  </w:num>
+  <w:num w:numId="17">
+    <w:abstractNumId w:val="18"/>
+  </w:num>
+  <w:num w:numId="18">
+    <w:abstractNumId w:val="22"/>
+  </w:num>
+  <w:num w:numId="19">
+    <w:abstractNumId w:val="10"/>
+  </w:num>
+  <w:num w:numId="20">
+    <w:abstractNumId w:val="30"/>
+  </w:num>
+  <w:num w:numId="21">
+    <w:abstractNumId w:val="24"/>
+  </w:num>
+  <w:num w:numId="22">
+    <w:abstractNumId w:val="17"/>
+  </w:num>
+  <w:num w:numId="23">
+    <w:abstractNumId w:val="21"/>
+  </w:num>
+  <w:num w:numId="24">
+    <w:abstractNumId w:val="2"/>
+  </w:num>
+  <w:num w:numId="25">
     <w:abstractNumId w:val="33"/>
   </w:num>
-  <w:num w:numId="14">
-    <w:abstractNumId w:val="27"/>
-  </w:num>
-  <w:num w:numId="15">
-    <w:abstractNumId w:val="7"/>
-  </w:num>
-  <w:num w:numId="16">
+  <w:num w:numId="26">
     <w:abstractNumId w:val="12"/>
-  </w:num>
-  <w:num w:numId="17">
-    <w:abstractNumId w:val="8"/>
-  </w:num>
-  <w:num w:numId="18">
-    <w:abstractNumId w:val="19"/>
-  </w:num>
-  <w:num w:numId="19">
-    <w:abstractNumId w:val="22"/>
-  </w:num>
-  <w:num w:numId="20">
-    <w:abstractNumId w:val="11"/>
-  </w:num>
-  <w:num w:numId="21">
-    <w:abstractNumId w:val="30"/>
-  </w:num>
-  <w:num w:numId="22">
-    <w:abstractNumId w:val="24"/>
-  </w:num>
-  <w:num w:numId="23">
-    <w:abstractNumId w:val="18"/>
-  </w:num>
-  <w:num w:numId="24">
-    <w:abstractNumId w:val="21"/>
-  </w:num>
-  <w:num w:numId="25">
-    <w:abstractNumId w:val="2"/>
-  </w:num>
-  <w:num w:numId="26">
-    <w:abstractNumId w:val="32"/>
   </w:num>
   <w:num w:numId="27">
     <w:abstractNumId w:val="13"/>
   </w:num>
   <w:num w:numId="28">
-    <w:abstractNumId w:val="14"/>
+    <w:abstractNumId w:val="31"/>
   </w:num>
   <w:num w:numId="29">
-    <w:abstractNumId w:val="31"/>
+    <w:abstractNumId w:val="25"/>
   </w:num>
   <w:num w:numId="30">
-    <w:abstractNumId w:val="25"/>
+    <w:abstractNumId w:val="26"/>
   </w:num>
   <w:num w:numId="31">
-    <w:abstractNumId w:val="26"/>
+    <w:abstractNumId w:val="9"/>
   </w:num>
   <w:num w:numId="32">
-    <w:abstractNumId w:val="9"/>
+    <w:abstractNumId w:val="28"/>
   </w:num>
   <w:num w:numId="33">
-    <w:abstractNumId w:val="28"/>
+    <w:abstractNumId w:val="23"/>
   </w:num>
   <w:num w:numId="34">
-    <w:abstractNumId w:val="23"/>
+    <w:abstractNumId w:val="19"/>
   </w:num>
   <w:num w:numId="35">
-    <w:abstractNumId w:val="10"/>
+    <w:abstractNumId w:val="36"/>
   </w:num>
   <w:num w:numId="36">
     <w:abstractNumId w:val="20"/>
   </w:num>
   <w:num w:numId="37">
-    <w:abstractNumId w:val="36"/>
+    <w:abstractNumId w:val="32"/>
   </w:num>
   <w:numIdMacAtCleanup w:val="37"/>
 </w:numbering>

</xml_diff>

<commit_message>
Update DCF And DCT
</commit_message>
<xml_diff>
--- a/Livrables/DOCX/PDOCPizza_01_fonctionnelle.docx
+++ b/Livrables/DOCX/PDOCPizza_01_fonctionnelle.docx
@@ -3571,24 +3571,6 @@
     </w:p>
     <w:p>
       <w:pPr>
-        <w:pStyle w:val="Balise"/>
-        <w:rPr>
-          <w:color w:val="auto"/>
-          <w:lang w:val="fr-FR"/>
-        </w:rPr>
-      </w:pPr>
-    </w:p>
-    <w:p>
-      <w:pPr>
-        <w:pStyle w:val="Balise"/>
-        <w:rPr>
-          <w:color w:val="auto"/>
-          <w:lang w:val="fr-FR"/>
-        </w:rPr>
-      </w:pPr>
-    </w:p>
-    <w:p>
-      <w:pPr>
         <w:pStyle w:val="Titre1"/>
       </w:pPr>
       <w:bookmarkStart w:id="0" w:name="_Toc70790847"/>
@@ -3844,6 +3826,9 @@
               <w:pStyle w:val="Contenudetableau"/>
               <w:jc w:val="center"/>
             </w:pPr>
+            <w:r>
+              <w:t>Eric AUBRUN</w:t>
+            </w:r>
           </w:p>
         </w:tc>
         <w:tc>
@@ -3860,6 +3845,9 @@
               <w:pStyle w:val="Contenudetableau"/>
               <w:jc w:val="center"/>
             </w:pPr>
+            <w:r>
+              <w:t>03/05/2021</w:t>
+            </w:r>
           </w:p>
         </w:tc>
         <w:tc>
@@ -3874,7 +3862,22 @@
           <w:p>
             <w:pPr>
               <w:pStyle w:val="Contenudetableau"/>
-            </w:pPr>
+              <w:rPr>
+                <w:lang w:val="fr-FR"/>
+              </w:rPr>
+            </w:pPr>
+            <w:r>
+              <w:rPr>
+                <w:lang w:val="fr-FR"/>
+              </w:rPr>
+              <w:t>Mise à jour du docu</w:t>
+            </w:r>
+            <w:r>
+              <w:rPr>
+                <w:lang w:val="fr-FR"/>
+              </w:rPr>
+              <w:t>ment</w:t>
+            </w:r>
           </w:p>
         </w:tc>
         <w:tc>
@@ -3890,8 +3893,18 @@
           <w:p>
             <w:pPr>
               <w:pStyle w:val="Contenudetableau"/>
-              <w:jc w:val="center"/>
-            </w:pPr>
+              <w:ind w:firstLine="620"/>
+              <w:jc w:val="both"/>
+              <w:rPr>
+                <w:lang w:val="fr-FR"/>
+              </w:rPr>
+            </w:pPr>
+            <w:r>
+              <w:rPr>
+                <w:lang w:val="fr-FR"/>
+              </w:rPr>
+              <w:t xml:space="preserve">  1.1</w:t>
+            </w:r>
           </w:p>
         </w:tc>
       </w:tr>
@@ -3912,6 +3925,9 @@
             <w:pPr>
               <w:pStyle w:val="Contenudetableau"/>
               <w:jc w:val="center"/>
+              <w:rPr>
+                <w:lang w:val="fr-FR"/>
+              </w:rPr>
             </w:pPr>
           </w:p>
         </w:tc>
@@ -3928,6 +3944,9 @@
             <w:pPr>
               <w:pStyle w:val="Contenudetableau"/>
               <w:jc w:val="center"/>
+              <w:rPr>
+                <w:lang w:val="fr-FR"/>
+              </w:rPr>
             </w:pPr>
           </w:p>
         </w:tc>
@@ -3943,6 +3962,9 @@
           <w:p>
             <w:pPr>
               <w:pStyle w:val="Contenudetableau"/>
+              <w:rPr>
+                <w:lang w:val="fr-FR"/>
+              </w:rPr>
             </w:pPr>
           </w:p>
         </w:tc>
@@ -3960,6 +3982,9 @@
             <w:pPr>
               <w:pStyle w:val="Contenudetableau"/>
               <w:jc w:val="center"/>
+              <w:rPr>
+                <w:lang w:val="fr-FR"/>
+              </w:rPr>
             </w:pPr>
           </w:p>
         </w:tc>
@@ -3981,6 +4006,9 @@
             <w:pPr>
               <w:pStyle w:val="Contenudetableau"/>
               <w:jc w:val="center"/>
+              <w:rPr>
+                <w:lang w:val="fr-FR"/>
+              </w:rPr>
             </w:pPr>
           </w:p>
         </w:tc>
@@ -3997,6 +4025,9 @@
             <w:pPr>
               <w:pStyle w:val="Contenudetableau"/>
               <w:jc w:val="center"/>
+              <w:rPr>
+                <w:lang w:val="fr-FR"/>
+              </w:rPr>
             </w:pPr>
           </w:p>
         </w:tc>
@@ -4012,6 +4043,9 @@
           <w:p>
             <w:pPr>
               <w:pStyle w:val="Contenudetableau"/>
+              <w:rPr>
+                <w:lang w:val="fr-FR"/>
+              </w:rPr>
             </w:pPr>
           </w:p>
         </w:tc>
@@ -4029,6 +4063,9 @@
             <w:pPr>
               <w:pStyle w:val="Contenudetableau"/>
               <w:jc w:val="center"/>
+              <w:rPr>
+                <w:lang w:val="fr-FR"/>
+              </w:rPr>
             </w:pPr>
           </w:p>
         </w:tc>
@@ -4041,6 +4078,7 @@
           <w:rFonts w:ascii="DejaVu Sans" w:hAnsi="DejaVu Sans"/>
           <w:sz w:val="20"/>
           <w:szCs w:val="20"/>
+          <w:lang w:val="fr-FR"/>
         </w:rPr>
       </w:pPr>
     </w:p>
@@ -4052,6 +4090,7 @@
           <w:rFonts w:ascii="DejaVu Sans" w:hAnsi="DejaVu Sans"/>
           <w:sz w:val="20"/>
           <w:szCs w:val="20"/>
+          <w:lang w:val="fr-FR"/>
         </w:rPr>
       </w:pPr>
     </w:p>
@@ -17590,43 +17629,7 @@
         <w:rPr>
           <w:lang w:val="fr-FR"/>
         </w:rPr>
-        <w:t xml:space="preserve">Nous commenterons ce use case à partir de </w:t>
-      </w:r>
-      <w:r>
-        <w:rPr>
-          <w:lang w:val="fr-FR"/>
-        </w:rPr>
-        <w:t>trois</w:t>
-      </w:r>
-      <w:r>
-        <w:rPr>
-          <w:lang w:val="fr-FR"/>
-        </w:rPr>
-        <w:t xml:space="preserve"> cas d’utilisation : </w:t>
-      </w:r>
-      <w:r>
-        <w:rPr>
-          <w:lang w:val="fr-FR"/>
-        </w:rPr>
-        <w:t xml:space="preserve">« Accepter la commande », </w:t>
-      </w:r>
-      <w:r>
-        <w:rPr>
-          <w:lang w:val="fr-FR"/>
-        </w:rPr>
-        <w:t>« </w:t>
-      </w:r>
-      <w:r>
-        <w:rPr>
-          <w:lang w:val="fr-FR"/>
-        </w:rPr>
-        <w:t>Préparer une commande</w:t>
-      </w:r>
-      <w:r>
-        <w:rPr>
-          <w:lang w:val="fr-FR"/>
-        </w:rPr>
-        <w:t xml:space="preserve"> » et « </w:t>
+        <w:t xml:space="preserve">Nous commenterons ce use case à partir de trois cas d’utilisation : « Accepter la commande », « Préparer une commande » et « </w:t>
       </w:r>
       <w:r>
         <w:rPr>
@@ -20433,37 +20436,7 @@
         <w:rPr>
           <w:lang w:val="fr-FR"/>
         </w:rPr>
-        <w:t>Dans ce use case, l</w:t>
-      </w:r>
-      <w:r>
-        <w:rPr>
-          <w:lang w:val="fr-FR"/>
-        </w:rPr>
-        <w:t xml:space="preserve">es deux </w:t>
-      </w:r>
-      <w:r>
-        <w:rPr>
-          <w:lang w:val="fr-FR"/>
-        </w:rPr>
-        <w:t>acteur</w:t>
-      </w:r>
-      <w:r>
-        <w:rPr>
-          <w:lang w:val="fr-FR"/>
-        </w:rPr>
-        <w:t>s</w:t>
-      </w:r>
-      <w:r>
-        <w:rPr>
-          <w:lang w:val="fr-FR"/>
-        </w:rPr>
-        <w:t xml:space="preserve"> principa</w:t>
-      </w:r>
-      <w:r>
-        <w:rPr>
-          <w:lang w:val="fr-FR"/>
-        </w:rPr>
-        <w:t>ux</w:t>
+        <w:t>Dans ce use case, les deux acteurs principaux sont le</w:t>
       </w:r>
       <w:r>
         <w:rPr>
@@ -20475,37 +20448,7 @@
         <w:rPr>
           <w:lang w:val="fr-FR"/>
         </w:rPr>
-        <w:t>son</w:t>
-      </w:r>
-      <w:r>
-        <w:rPr>
-          <w:lang w:val="fr-FR"/>
-        </w:rPr>
-        <w:t>t le</w:t>
-      </w:r>
-      <w:r>
-        <w:rPr>
-          <w:lang w:val="fr-FR"/>
-        </w:rPr>
-        <w:t xml:space="preserve"> </w:t>
-      </w:r>
-      <w:r>
-        <w:rPr>
-          <w:lang w:val="fr-FR"/>
-        </w:rPr>
-        <w:t xml:space="preserve">Livreur </w:t>
-      </w:r>
-      <w:r>
-        <w:rPr>
-          <w:lang w:val="fr-FR"/>
-        </w:rPr>
-        <w:t xml:space="preserve">et le </w:t>
-      </w:r>
-      <w:r>
-        <w:rPr>
-          <w:lang w:val="fr-FR"/>
-        </w:rPr>
-        <w:t>Responsable dont les actions vont être enregistrées par le Serveur de pizzérias.</w:t>
+        <w:t>Livreur et le Responsable dont les actions vont être enregistrées par le Serveur de pizzérias.</w:t>
       </w:r>
     </w:p>
     <w:p>
@@ -20808,13 +20751,7 @@
         <w:rPr>
           <w:lang w:val="fr-FR"/>
         </w:rPr>
-        <w:t xml:space="preserve">Le Responsable </w:t>
-      </w:r>
-      <w:r>
-        <w:rPr>
-          <w:lang w:val="fr-FR"/>
-        </w:rPr>
-        <w:t>« </w:t>
+        <w:t>Le Responsable « </w:t>
       </w:r>
       <w:r>
         <w:rPr>
@@ -20838,13 +20775,7 @@
         <w:rPr>
           <w:lang w:val="fr-FR"/>
         </w:rPr>
-        <w:t> »</w:t>
-      </w:r>
-      <w:r>
-        <w:rPr>
-          <w:lang w:val="fr-FR"/>
-        </w:rPr>
-        <w:t xml:space="preserve"> et le Livreur indique qu’une commande est en cours de livraison.</w:t>
+        <w:t> » et le Livreur indique qu’une commande est en cours de livraison.</w:t>
       </w:r>
     </w:p>
     <w:p>
@@ -26688,13 +26619,7 @@
               <w:rPr>
                 <w:lang w:val="fr-FR"/>
               </w:rPr>
-              <w:t>utilisation</w:t>
-            </w:r>
-            <w:r>
-              <w:rPr>
-                <w:lang w:val="fr-FR"/>
-              </w:rPr>
-              <w:t xml:space="preserve"> sont optionnelles. Ces cas d’utilisation s’exécutent en fonction du scénario</w:t>
+              <w:t>utilisation sont optionnelles. Ces cas d’utilisation s’exécutent en fonction du scénario</w:t>
             </w:r>
           </w:p>
         </w:tc>

</xml_diff>